<commit_message>
Added a modified version of the silverlight demos.
</commit_message>
<xml_diff>
--- a/Documentation/Farseer Physice Engine Manual.docx
+++ b/Documentation/Farseer Physice Engine Manual.docx
@@ -19,16 +19,14 @@
         </w:rPr>
         <w:t xml:space="preserve">Farseer </w:t>
       </w:r>
-      <w:proofErr w:type="spellStart"/>
       <w:r>
         <w:rPr>
           <w:rFonts w:eastAsia="Times New Roman"/>
           <w:kern w:val="36"/>
           <w:lang w:val="en-US"/>
         </w:rPr>
-        <w:t>Physice</w:t>
-      </w:r>
-      <w:proofErr w:type="spellEnd"/>
+        <w:t>Physics</w:t>
+      </w:r>
       <w:r>
         <w:rPr>
           <w:rFonts w:eastAsia="Times New Roman"/>
@@ -914,7 +912,70 @@
           <w:lang w:val="en-US"/>
         </w:rPr>
         <w:lastRenderedPageBreak/>
+        <w:t>Pin Joint</w:t>
+      </w:r>
+    </w:p>
+    <w:p>
+      <w:pPr>
+        <w:rPr>
+          <w:lang w:val="en-US"/>
+        </w:rPr>
+      </w:pPr>
+    </w:p>
+    <w:p>
+      <w:pPr>
+        <w:pStyle w:val="Heading3"/>
+        <w:rPr>
+          <w:lang w:val="en-US"/>
+        </w:rPr>
+      </w:pPr>
+      <w:r>
+        <w:rPr>
+          <w:lang w:val="en-US"/>
+        </w:rPr>
+        <w:t>Slider Joint</w:t>
+      </w:r>
+    </w:p>
+    <w:p>
+      <w:pPr>
+        <w:rPr>
+          <w:lang w:val="en-US"/>
+        </w:rPr>
+      </w:pPr>
+    </w:p>
+    <w:p>
+      <w:pPr>
+        <w:pStyle w:val="Heading3"/>
+        <w:rPr>
+          <w:lang w:val="en-US"/>
+        </w:rPr>
+      </w:pPr>
+      <w:r>
+        <w:rPr>
+          <w:lang w:val="en-US"/>
+        </w:rPr>
         <w:t>Joint Factory</w:t>
+      </w:r>
+    </w:p>
+    <w:p>
+      <w:pPr>
+        <w:rPr>
+          <w:lang w:val="en-US"/>
+        </w:rPr>
+      </w:pPr>
+    </w:p>
+    <w:p>
+      <w:pPr>
+        <w:pStyle w:val="Heading2"/>
+        <w:rPr>
+          <w:lang w:val="en-US"/>
+        </w:rPr>
+      </w:pPr>
+      <w:r>
+        <w:rPr>
+          <w:lang w:val="en-US"/>
+        </w:rPr>
+        <w:t>Springs</w:t>
       </w:r>
     </w:p>
     <w:p>
@@ -1382,6 +1443,12 @@
           <w:lang w:val="en-US" w:eastAsia="da-DK"/>
         </w:rPr>
         <w:br/>
+      </w:r>
+      <w:r>
+        <w:rPr>
+          <w:lang w:val="en-US" w:eastAsia="da-DK"/>
+        </w:rPr>
+        <w:lastRenderedPageBreak/>
         <w:t>_</w:t>
       </w:r>
       <w:proofErr w:type="spellStart"/>
@@ -1720,7 +1787,6 @@
         <w:rPr>
           <w:lang w:val="en-US"/>
         </w:rPr>
-        <w:lastRenderedPageBreak/>
         <w:t>Grid</w:t>
       </w:r>
     </w:p>

</xml_diff>

<commit_message>
Uploaded online version of manual.
</commit_message>
<xml_diff>
--- a/Documentation/Farseer Physice Engine Manual.docx
+++ b/Documentation/Farseer Physice Engine Manual.docx
@@ -20,6 +20,1989 @@
         <w:t>Farseer Physics Engine 2.0 Manual </w:t>
       </w:r>
     </w:p>
+    <w:sdt>
+      <w:sdtPr>
+        <w:id w:val="18193617"/>
+        <w:docPartObj>
+          <w:docPartGallery w:val="Table of Contents"/>
+          <w:docPartUnique/>
+        </w:docPartObj>
+      </w:sdtPr>
+      <w:sdtEndPr>
+        <w:rPr>
+          <w:rFonts w:asciiTheme="minorHAnsi" w:eastAsiaTheme="minorHAnsi" w:hAnsiTheme="minorHAnsi" w:cstheme="minorBidi"/>
+          <w:b w:val="0"/>
+          <w:bCs w:val="0"/>
+          <w:color w:val="auto"/>
+          <w:sz w:val="24"/>
+          <w:szCs w:val="22"/>
+          <w:lang w:val="da-DK"/>
+        </w:rPr>
+      </w:sdtEndPr>
+      <w:sdtContent>
+        <w:p>
+          <w:pPr>
+            <w:pStyle w:val="TOCHeading"/>
+          </w:pPr>
+          <w:r>
+            <w:t>Table of Contents</w:t>
+          </w:r>
+        </w:p>
+        <w:p>
+          <w:pPr>
+            <w:pStyle w:val="TOC2"/>
+            <w:tabs>
+              <w:tab w:val="right" w:leader="dot" w:pos="9628"/>
+            </w:tabs>
+            <w:rPr>
+              <w:noProof/>
+            </w:rPr>
+          </w:pPr>
+          <w:r>
+            <w:fldChar w:fldCharType="begin"/>
+          </w:r>
+          <w:r>
+            <w:instrText xml:space="preserve"> TOC \o "1-3" \h \z \u </w:instrText>
+          </w:r>
+          <w:r>
+            <w:fldChar w:fldCharType="separate"/>
+          </w:r>
+          <w:hyperlink w:anchor="_Toc211621832" w:history="1">
+            <w:r>
+              <w:rPr>
+                <w:rStyle w:val="Hyperlink"/>
+                <w:noProof/>
+                <w:lang w:val="en-US"/>
+              </w:rPr>
+              <w:t>Introduction</w:t>
+            </w:r>
+            <w:r>
+              <w:rPr>
+                <w:noProof/>
+                <w:webHidden/>
+              </w:rPr>
+              <w:tab/>
+            </w:r>
+            <w:r>
+              <w:rPr>
+                <w:noProof/>
+                <w:webHidden/>
+              </w:rPr>
+              <w:fldChar w:fldCharType="begin"/>
+            </w:r>
+            <w:r>
+              <w:rPr>
+                <w:noProof/>
+                <w:webHidden/>
+              </w:rPr>
+              <w:instrText xml:space="preserve"> PAGEREF _Toc211621832 \h </w:instrText>
+            </w:r>
+            <w:r>
+              <w:rPr>
+                <w:noProof/>
+                <w:webHidden/>
+              </w:rPr>
+            </w:r>
+            <w:r>
+              <w:rPr>
+                <w:noProof/>
+                <w:webHidden/>
+              </w:rPr>
+              <w:fldChar w:fldCharType="separate"/>
+            </w:r>
+            <w:r>
+              <w:rPr>
+                <w:noProof/>
+                <w:webHidden/>
+              </w:rPr>
+              <w:t>1</w:t>
+            </w:r>
+            <w:r>
+              <w:rPr>
+                <w:noProof/>
+                <w:webHidden/>
+              </w:rPr>
+              <w:fldChar w:fldCharType="end"/>
+            </w:r>
+          </w:hyperlink>
+        </w:p>
+        <w:p>
+          <w:pPr>
+            <w:pStyle w:val="TOC2"/>
+            <w:tabs>
+              <w:tab w:val="right" w:leader="dot" w:pos="9628"/>
+            </w:tabs>
+            <w:rPr>
+              <w:noProof/>
+            </w:rPr>
+          </w:pPr>
+          <w:hyperlink w:anchor="_Toc211621833" w:history="1">
+            <w:r>
+              <w:rPr>
+                <w:rStyle w:val="Hyperlink"/>
+                <w:noProof/>
+                <w:lang w:val="en-US"/>
+              </w:rPr>
+              <w:t>Overview</w:t>
+            </w:r>
+            <w:r>
+              <w:rPr>
+                <w:noProof/>
+                <w:webHidden/>
+              </w:rPr>
+              <w:tab/>
+            </w:r>
+            <w:r>
+              <w:rPr>
+                <w:noProof/>
+                <w:webHidden/>
+              </w:rPr>
+              <w:fldChar w:fldCharType="begin"/>
+            </w:r>
+            <w:r>
+              <w:rPr>
+                <w:noProof/>
+                <w:webHidden/>
+              </w:rPr>
+              <w:instrText xml:space="preserve"> PAGEREF _Toc211621833 \h </w:instrText>
+            </w:r>
+            <w:r>
+              <w:rPr>
+                <w:noProof/>
+                <w:webHidden/>
+              </w:rPr>
+            </w:r>
+            <w:r>
+              <w:rPr>
+                <w:noProof/>
+                <w:webHidden/>
+              </w:rPr>
+              <w:fldChar w:fldCharType="separate"/>
+            </w:r>
+            <w:r>
+              <w:rPr>
+                <w:noProof/>
+                <w:webHidden/>
+              </w:rPr>
+              <w:t>1</w:t>
+            </w:r>
+            <w:r>
+              <w:rPr>
+                <w:noProof/>
+                <w:webHidden/>
+              </w:rPr>
+              <w:fldChar w:fldCharType="end"/>
+            </w:r>
+          </w:hyperlink>
+        </w:p>
+        <w:p>
+          <w:pPr>
+            <w:pStyle w:val="TOC2"/>
+            <w:tabs>
+              <w:tab w:val="right" w:leader="dot" w:pos="9628"/>
+            </w:tabs>
+            <w:rPr>
+              <w:noProof/>
+            </w:rPr>
+          </w:pPr>
+          <w:hyperlink w:anchor="_Toc211621834" w:history="1">
+            <w:r>
+              <w:rPr>
+                <w:rStyle w:val="Hyperlink"/>
+                <w:noProof/>
+                <w:lang w:val="en-US"/>
+              </w:rPr>
+              <w:t>Body</w:t>
+            </w:r>
+            <w:r>
+              <w:rPr>
+                <w:noProof/>
+                <w:webHidden/>
+              </w:rPr>
+              <w:tab/>
+            </w:r>
+            <w:r>
+              <w:rPr>
+                <w:noProof/>
+                <w:webHidden/>
+              </w:rPr>
+              <w:fldChar w:fldCharType="begin"/>
+            </w:r>
+            <w:r>
+              <w:rPr>
+                <w:noProof/>
+                <w:webHidden/>
+              </w:rPr>
+              <w:instrText xml:space="preserve"> PAGEREF _Toc211621834 \h </w:instrText>
+            </w:r>
+            <w:r>
+              <w:rPr>
+                <w:noProof/>
+                <w:webHidden/>
+              </w:rPr>
+            </w:r>
+            <w:r>
+              <w:rPr>
+                <w:noProof/>
+                <w:webHidden/>
+              </w:rPr>
+              <w:fldChar w:fldCharType="separate"/>
+            </w:r>
+            <w:r>
+              <w:rPr>
+                <w:noProof/>
+                <w:webHidden/>
+              </w:rPr>
+              <w:t>2</w:t>
+            </w:r>
+            <w:r>
+              <w:rPr>
+                <w:noProof/>
+                <w:webHidden/>
+              </w:rPr>
+              <w:fldChar w:fldCharType="end"/>
+            </w:r>
+          </w:hyperlink>
+        </w:p>
+        <w:p>
+          <w:pPr>
+            <w:pStyle w:val="TOC3"/>
+            <w:tabs>
+              <w:tab w:val="right" w:leader="dot" w:pos="9628"/>
+            </w:tabs>
+            <w:rPr>
+              <w:noProof/>
+            </w:rPr>
+          </w:pPr>
+          <w:hyperlink w:anchor="_Toc211621835" w:history="1">
+            <w:r>
+              <w:rPr>
+                <w:rStyle w:val="Hyperlink"/>
+                <w:noProof/>
+                <w:lang w:val="en-US"/>
+              </w:rPr>
+              <w:t>Body Factory</w:t>
+            </w:r>
+            <w:r>
+              <w:rPr>
+                <w:noProof/>
+                <w:webHidden/>
+              </w:rPr>
+              <w:tab/>
+            </w:r>
+            <w:r>
+              <w:rPr>
+                <w:noProof/>
+                <w:webHidden/>
+              </w:rPr>
+              <w:fldChar w:fldCharType="begin"/>
+            </w:r>
+            <w:r>
+              <w:rPr>
+                <w:noProof/>
+                <w:webHidden/>
+              </w:rPr>
+              <w:instrText xml:space="preserve"> PAGEREF _Toc211621835 \h </w:instrText>
+            </w:r>
+            <w:r>
+              <w:rPr>
+                <w:noProof/>
+                <w:webHidden/>
+              </w:rPr>
+            </w:r>
+            <w:r>
+              <w:rPr>
+                <w:noProof/>
+                <w:webHidden/>
+              </w:rPr>
+              <w:fldChar w:fldCharType="separate"/>
+            </w:r>
+            <w:r>
+              <w:rPr>
+                <w:noProof/>
+                <w:webHidden/>
+              </w:rPr>
+              <w:t>2</w:t>
+            </w:r>
+            <w:r>
+              <w:rPr>
+                <w:noProof/>
+                <w:webHidden/>
+              </w:rPr>
+              <w:fldChar w:fldCharType="end"/>
+            </w:r>
+          </w:hyperlink>
+        </w:p>
+        <w:p>
+          <w:pPr>
+            <w:pStyle w:val="TOC2"/>
+            <w:tabs>
+              <w:tab w:val="right" w:leader="dot" w:pos="9628"/>
+            </w:tabs>
+            <w:rPr>
+              <w:noProof/>
+            </w:rPr>
+          </w:pPr>
+          <w:hyperlink w:anchor="_Toc211621836" w:history="1">
+            <w:r>
+              <w:rPr>
+                <w:rStyle w:val="Hyperlink"/>
+                <w:noProof/>
+                <w:lang w:val="en-US"/>
+              </w:rPr>
+              <w:t>Geometry</w:t>
+            </w:r>
+            <w:r>
+              <w:rPr>
+                <w:noProof/>
+                <w:webHidden/>
+              </w:rPr>
+              <w:tab/>
+            </w:r>
+            <w:r>
+              <w:rPr>
+                <w:noProof/>
+                <w:webHidden/>
+              </w:rPr>
+              <w:fldChar w:fldCharType="begin"/>
+            </w:r>
+            <w:r>
+              <w:rPr>
+                <w:noProof/>
+                <w:webHidden/>
+              </w:rPr>
+              <w:instrText xml:space="preserve"> PAGEREF _Toc211621836 \h </w:instrText>
+            </w:r>
+            <w:r>
+              <w:rPr>
+                <w:noProof/>
+                <w:webHidden/>
+              </w:rPr>
+            </w:r>
+            <w:r>
+              <w:rPr>
+                <w:noProof/>
+                <w:webHidden/>
+              </w:rPr>
+              <w:fldChar w:fldCharType="separate"/>
+            </w:r>
+            <w:r>
+              <w:rPr>
+                <w:noProof/>
+                <w:webHidden/>
+              </w:rPr>
+              <w:t>3</w:t>
+            </w:r>
+            <w:r>
+              <w:rPr>
+                <w:noProof/>
+                <w:webHidden/>
+              </w:rPr>
+              <w:fldChar w:fldCharType="end"/>
+            </w:r>
+          </w:hyperlink>
+        </w:p>
+        <w:p>
+          <w:pPr>
+            <w:pStyle w:val="TOC3"/>
+            <w:tabs>
+              <w:tab w:val="right" w:leader="dot" w:pos="9628"/>
+            </w:tabs>
+            <w:rPr>
+              <w:noProof/>
+            </w:rPr>
+          </w:pPr>
+          <w:hyperlink w:anchor="_Toc211621837" w:history="1">
+            <w:r>
+              <w:rPr>
+                <w:rStyle w:val="Hyperlink"/>
+                <w:noProof/>
+                <w:lang w:val="en-US"/>
+              </w:rPr>
+              <w:t>GeomFactory</w:t>
+            </w:r>
+            <w:r>
+              <w:rPr>
+                <w:noProof/>
+                <w:webHidden/>
+              </w:rPr>
+              <w:tab/>
+            </w:r>
+            <w:r>
+              <w:rPr>
+                <w:noProof/>
+                <w:webHidden/>
+              </w:rPr>
+              <w:fldChar w:fldCharType="begin"/>
+            </w:r>
+            <w:r>
+              <w:rPr>
+                <w:noProof/>
+                <w:webHidden/>
+              </w:rPr>
+              <w:instrText xml:space="preserve"> PAGEREF _Toc211621837 \h </w:instrText>
+            </w:r>
+            <w:r>
+              <w:rPr>
+                <w:noProof/>
+                <w:webHidden/>
+              </w:rPr>
+            </w:r>
+            <w:r>
+              <w:rPr>
+                <w:noProof/>
+                <w:webHidden/>
+              </w:rPr>
+              <w:fldChar w:fldCharType="separate"/>
+            </w:r>
+            <w:r>
+              <w:rPr>
+                <w:noProof/>
+                <w:webHidden/>
+              </w:rPr>
+              <w:t>4</w:t>
+            </w:r>
+            <w:r>
+              <w:rPr>
+                <w:noProof/>
+                <w:webHidden/>
+              </w:rPr>
+              <w:fldChar w:fldCharType="end"/>
+            </w:r>
+          </w:hyperlink>
+        </w:p>
+        <w:p>
+          <w:pPr>
+            <w:pStyle w:val="TOC2"/>
+            <w:tabs>
+              <w:tab w:val="right" w:leader="dot" w:pos="9628"/>
+            </w:tabs>
+            <w:rPr>
+              <w:noProof/>
+            </w:rPr>
+          </w:pPr>
+          <w:hyperlink w:anchor="_Toc211621838" w:history="1">
+            <w:r>
+              <w:rPr>
+                <w:rStyle w:val="Hyperlink"/>
+                <w:noProof/>
+                <w:lang w:val="en-US"/>
+              </w:rPr>
+              <w:t>Joints</w:t>
+            </w:r>
+            <w:r>
+              <w:rPr>
+                <w:noProof/>
+                <w:webHidden/>
+              </w:rPr>
+              <w:tab/>
+            </w:r>
+            <w:r>
+              <w:rPr>
+                <w:noProof/>
+                <w:webHidden/>
+              </w:rPr>
+              <w:fldChar w:fldCharType="begin"/>
+            </w:r>
+            <w:r>
+              <w:rPr>
+                <w:noProof/>
+                <w:webHidden/>
+              </w:rPr>
+              <w:instrText xml:space="preserve"> PAGEREF _Toc211621838 \h </w:instrText>
+            </w:r>
+            <w:r>
+              <w:rPr>
+                <w:noProof/>
+                <w:webHidden/>
+              </w:rPr>
+            </w:r>
+            <w:r>
+              <w:rPr>
+                <w:noProof/>
+                <w:webHidden/>
+              </w:rPr>
+              <w:fldChar w:fldCharType="separate"/>
+            </w:r>
+            <w:r>
+              <w:rPr>
+                <w:noProof/>
+                <w:webHidden/>
+              </w:rPr>
+              <w:t>4</w:t>
+            </w:r>
+            <w:r>
+              <w:rPr>
+                <w:noProof/>
+                <w:webHidden/>
+              </w:rPr>
+              <w:fldChar w:fldCharType="end"/>
+            </w:r>
+          </w:hyperlink>
+        </w:p>
+        <w:p>
+          <w:pPr>
+            <w:pStyle w:val="TOC3"/>
+            <w:tabs>
+              <w:tab w:val="right" w:leader="dot" w:pos="9628"/>
+            </w:tabs>
+            <w:rPr>
+              <w:noProof/>
+            </w:rPr>
+          </w:pPr>
+          <w:hyperlink w:anchor="_Toc211621839" w:history="1">
+            <w:r>
+              <w:rPr>
+                <w:rStyle w:val="Hyperlink"/>
+                <w:noProof/>
+                <w:lang w:val="en-US"/>
+              </w:rPr>
+              <w:t>Revolute Joint</w:t>
+            </w:r>
+            <w:r>
+              <w:rPr>
+                <w:noProof/>
+                <w:webHidden/>
+              </w:rPr>
+              <w:tab/>
+            </w:r>
+            <w:r>
+              <w:rPr>
+                <w:noProof/>
+                <w:webHidden/>
+              </w:rPr>
+              <w:fldChar w:fldCharType="begin"/>
+            </w:r>
+            <w:r>
+              <w:rPr>
+                <w:noProof/>
+                <w:webHidden/>
+              </w:rPr>
+              <w:instrText xml:space="preserve"> PAGEREF _Toc211621839 \h </w:instrText>
+            </w:r>
+            <w:r>
+              <w:rPr>
+                <w:noProof/>
+                <w:webHidden/>
+              </w:rPr>
+            </w:r>
+            <w:r>
+              <w:rPr>
+                <w:noProof/>
+                <w:webHidden/>
+              </w:rPr>
+              <w:fldChar w:fldCharType="separate"/>
+            </w:r>
+            <w:r>
+              <w:rPr>
+                <w:noProof/>
+                <w:webHidden/>
+              </w:rPr>
+              <w:t>6</w:t>
+            </w:r>
+            <w:r>
+              <w:rPr>
+                <w:noProof/>
+                <w:webHidden/>
+              </w:rPr>
+              <w:fldChar w:fldCharType="end"/>
+            </w:r>
+          </w:hyperlink>
+        </w:p>
+        <w:p>
+          <w:pPr>
+            <w:pStyle w:val="TOC3"/>
+            <w:tabs>
+              <w:tab w:val="right" w:leader="dot" w:pos="9628"/>
+            </w:tabs>
+            <w:rPr>
+              <w:noProof/>
+            </w:rPr>
+          </w:pPr>
+          <w:hyperlink w:anchor="_Toc211621840" w:history="1">
+            <w:r>
+              <w:rPr>
+                <w:rStyle w:val="Hyperlink"/>
+                <w:noProof/>
+                <w:lang w:val="en-US"/>
+              </w:rPr>
+              <w:t>Angle Joint</w:t>
+            </w:r>
+            <w:r>
+              <w:rPr>
+                <w:noProof/>
+                <w:webHidden/>
+              </w:rPr>
+              <w:tab/>
+            </w:r>
+            <w:r>
+              <w:rPr>
+                <w:noProof/>
+                <w:webHidden/>
+              </w:rPr>
+              <w:fldChar w:fldCharType="begin"/>
+            </w:r>
+            <w:r>
+              <w:rPr>
+                <w:noProof/>
+                <w:webHidden/>
+              </w:rPr>
+              <w:instrText xml:space="preserve"> PAGEREF _Toc211621840 \h </w:instrText>
+            </w:r>
+            <w:r>
+              <w:rPr>
+                <w:noProof/>
+                <w:webHidden/>
+              </w:rPr>
+            </w:r>
+            <w:r>
+              <w:rPr>
+                <w:noProof/>
+                <w:webHidden/>
+              </w:rPr>
+              <w:fldChar w:fldCharType="separate"/>
+            </w:r>
+            <w:r>
+              <w:rPr>
+                <w:noProof/>
+                <w:webHidden/>
+              </w:rPr>
+              <w:t>6</w:t>
+            </w:r>
+            <w:r>
+              <w:rPr>
+                <w:noProof/>
+                <w:webHidden/>
+              </w:rPr>
+              <w:fldChar w:fldCharType="end"/>
+            </w:r>
+          </w:hyperlink>
+        </w:p>
+        <w:p>
+          <w:pPr>
+            <w:pStyle w:val="TOC3"/>
+            <w:tabs>
+              <w:tab w:val="right" w:leader="dot" w:pos="9628"/>
+            </w:tabs>
+            <w:rPr>
+              <w:noProof/>
+            </w:rPr>
+          </w:pPr>
+          <w:hyperlink w:anchor="_Toc211621841" w:history="1">
+            <w:r>
+              <w:rPr>
+                <w:rStyle w:val="Hyperlink"/>
+                <w:noProof/>
+                <w:lang w:val="en-US"/>
+              </w:rPr>
+              <w:t>Angle Limit Joint</w:t>
+            </w:r>
+            <w:r>
+              <w:rPr>
+                <w:noProof/>
+                <w:webHidden/>
+              </w:rPr>
+              <w:tab/>
+            </w:r>
+            <w:r>
+              <w:rPr>
+                <w:noProof/>
+                <w:webHidden/>
+              </w:rPr>
+              <w:fldChar w:fldCharType="begin"/>
+            </w:r>
+            <w:r>
+              <w:rPr>
+                <w:noProof/>
+                <w:webHidden/>
+              </w:rPr>
+              <w:instrText xml:space="preserve"> PAGEREF _Toc211621841 \h </w:instrText>
+            </w:r>
+            <w:r>
+              <w:rPr>
+                <w:noProof/>
+                <w:webHidden/>
+              </w:rPr>
+            </w:r>
+            <w:r>
+              <w:rPr>
+                <w:noProof/>
+                <w:webHidden/>
+              </w:rPr>
+              <w:fldChar w:fldCharType="separate"/>
+            </w:r>
+            <w:r>
+              <w:rPr>
+                <w:noProof/>
+                <w:webHidden/>
+              </w:rPr>
+              <w:t>7</w:t>
+            </w:r>
+            <w:r>
+              <w:rPr>
+                <w:noProof/>
+                <w:webHidden/>
+              </w:rPr>
+              <w:fldChar w:fldCharType="end"/>
+            </w:r>
+          </w:hyperlink>
+        </w:p>
+        <w:p>
+          <w:pPr>
+            <w:pStyle w:val="TOC3"/>
+            <w:tabs>
+              <w:tab w:val="right" w:leader="dot" w:pos="9628"/>
+            </w:tabs>
+            <w:rPr>
+              <w:noProof/>
+            </w:rPr>
+          </w:pPr>
+          <w:hyperlink w:anchor="_Toc211621842" w:history="1">
+            <w:r>
+              <w:rPr>
+                <w:rStyle w:val="Hyperlink"/>
+                <w:noProof/>
+                <w:lang w:val="en-US"/>
+              </w:rPr>
+              <w:t>Pin Joint</w:t>
+            </w:r>
+            <w:r>
+              <w:rPr>
+                <w:noProof/>
+                <w:webHidden/>
+              </w:rPr>
+              <w:tab/>
+            </w:r>
+            <w:r>
+              <w:rPr>
+                <w:noProof/>
+                <w:webHidden/>
+              </w:rPr>
+              <w:fldChar w:fldCharType="begin"/>
+            </w:r>
+            <w:r>
+              <w:rPr>
+                <w:noProof/>
+                <w:webHidden/>
+              </w:rPr>
+              <w:instrText xml:space="preserve"> PAGEREF _Toc211621842 \h </w:instrText>
+            </w:r>
+            <w:r>
+              <w:rPr>
+                <w:noProof/>
+                <w:webHidden/>
+              </w:rPr>
+            </w:r>
+            <w:r>
+              <w:rPr>
+                <w:noProof/>
+                <w:webHidden/>
+              </w:rPr>
+              <w:fldChar w:fldCharType="separate"/>
+            </w:r>
+            <w:r>
+              <w:rPr>
+                <w:noProof/>
+                <w:webHidden/>
+              </w:rPr>
+              <w:t>7</w:t>
+            </w:r>
+            <w:r>
+              <w:rPr>
+                <w:noProof/>
+                <w:webHidden/>
+              </w:rPr>
+              <w:fldChar w:fldCharType="end"/>
+            </w:r>
+          </w:hyperlink>
+        </w:p>
+        <w:p>
+          <w:pPr>
+            <w:pStyle w:val="TOC3"/>
+            <w:tabs>
+              <w:tab w:val="right" w:leader="dot" w:pos="9628"/>
+            </w:tabs>
+            <w:rPr>
+              <w:noProof/>
+            </w:rPr>
+          </w:pPr>
+          <w:hyperlink w:anchor="_Toc211621843" w:history="1">
+            <w:r>
+              <w:rPr>
+                <w:rStyle w:val="Hyperlink"/>
+                <w:noProof/>
+                <w:lang w:val="en-US"/>
+              </w:rPr>
+              <w:t>Slider Joint</w:t>
+            </w:r>
+            <w:r>
+              <w:rPr>
+                <w:noProof/>
+                <w:webHidden/>
+              </w:rPr>
+              <w:tab/>
+            </w:r>
+            <w:r>
+              <w:rPr>
+                <w:noProof/>
+                <w:webHidden/>
+              </w:rPr>
+              <w:fldChar w:fldCharType="begin"/>
+            </w:r>
+            <w:r>
+              <w:rPr>
+                <w:noProof/>
+                <w:webHidden/>
+              </w:rPr>
+              <w:instrText xml:space="preserve"> PAGEREF _Toc211621843 \h </w:instrText>
+            </w:r>
+            <w:r>
+              <w:rPr>
+                <w:noProof/>
+                <w:webHidden/>
+              </w:rPr>
+            </w:r>
+            <w:r>
+              <w:rPr>
+                <w:noProof/>
+                <w:webHidden/>
+              </w:rPr>
+              <w:fldChar w:fldCharType="separate"/>
+            </w:r>
+            <w:r>
+              <w:rPr>
+                <w:noProof/>
+                <w:webHidden/>
+              </w:rPr>
+              <w:t>7</w:t>
+            </w:r>
+            <w:r>
+              <w:rPr>
+                <w:noProof/>
+                <w:webHidden/>
+              </w:rPr>
+              <w:fldChar w:fldCharType="end"/>
+            </w:r>
+          </w:hyperlink>
+        </w:p>
+        <w:p>
+          <w:pPr>
+            <w:pStyle w:val="TOC3"/>
+            <w:tabs>
+              <w:tab w:val="right" w:leader="dot" w:pos="9628"/>
+            </w:tabs>
+            <w:rPr>
+              <w:noProof/>
+            </w:rPr>
+          </w:pPr>
+          <w:hyperlink w:anchor="_Toc211621844" w:history="1">
+            <w:r>
+              <w:rPr>
+                <w:rStyle w:val="Hyperlink"/>
+                <w:noProof/>
+                <w:lang w:val="en-US"/>
+              </w:rPr>
+              <w:t>Gear Joint - experimental</w:t>
+            </w:r>
+            <w:r>
+              <w:rPr>
+                <w:noProof/>
+                <w:webHidden/>
+              </w:rPr>
+              <w:tab/>
+            </w:r>
+            <w:r>
+              <w:rPr>
+                <w:noProof/>
+                <w:webHidden/>
+              </w:rPr>
+              <w:fldChar w:fldCharType="begin"/>
+            </w:r>
+            <w:r>
+              <w:rPr>
+                <w:noProof/>
+                <w:webHidden/>
+              </w:rPr>
+              <w:instrText xml:space="preserve"> PAGEREF _Toc211621844 \h </w:instrText>
+            </w:r>
+            <w:r>
+              <w:rPr>
+                <w:noProof/>
+                <w:webHidden/>
+              </w:rPr>
+            </w:r>
+            <w:r>
+              <w:rPr>
+                <w:noProof/>
+                <w:webHidden/>
+              </w:rPr>
+              <w:fldChar w:fldCharType="separate"/>
+            </w:r>
+            <w:r>
+              <w:rPr>
+                <w:noProof/>
+                <w:webHidden/>
+              </w:rPr>
+              <w:t>8</w:t>
+            </w:r>
+            <w:r>
+              <w:rPr>
+                <w:noProof/>
+                <w:webHidden/>
+              </w:rPr>
+              <w:fldChar w:fldCharType="end"/>
+            </w:r>
+          </w:hyperlink>
+        </w:p>
+        <w:p>
+          <w:pPr>
+            <w:pStyle w:val="TOC3"/>
+            <w:tabs>
+              <w:tab w:val="right" w:leader="dot" w:pos="9628"/>
+            </w:tabs>
+            <w:rPr>
+              <w:noProof/>
+            </w:rPr>
+          </w:pPr>
+          <w:hyperlink w:anchor="_Toc211621845" w:history="1">
+            <w:r>
+              <w:rPr>
+                <w:rStyle w:val="Hyperlink"/>
+                <w:noProof/>
+                <w:lang w:val="en-US"/>
+              </w:rPr>
+              <w:t>Joint Factories</w:t>
+            </w:r>
+            <w:r>
+              <w:rPr>
+                <w:noProof/>
+                <w:webHidden/>
+              </w:rPr>
+              <w:tab/>
+            </w:r>
+            <w:r>
+              <w:rPr>
+                <w:noProof/>
+                <w:webHidden/>
+              </w:rPr>
+              <w:fldChar w:fldCharType="begin"/>
+            </w:r>
+            <w:r>
+              <w:rPr>
+                <w:noProof/>
+                <w:webHidden/>
+              </w:rPr>
+              <w:instrText xml:space="preserve"> PAGEREF _Toc211621845 \h </w:instrText>
+            </w:r>
+            <w:r>
+              <w:rPr>
+                <w:noProof/>
+                <w:webHidden/>
+              </w:rPr>
+            </w:r>
+            <w:r>
+              <w:rPr>
+                <w:noProof/>
+                <w:webHidden/>
+              </w:rPr>
+              <w:fldChar w:fldCharType="separate"/>
+            </w:r>
+            <w:r>
+              <w:rPr>
+                <w:noProof/>
+                <w:webHidden/>
+              </w:rPr>
+              <w:t>8</w:t>
+            </w:r>
+            <w:r>
+              <w:rPr>
+                <w:noProof/>
+                <w:webHidden/>
+              </w:rPr>
+              <w:fldChar w:fldCharType="end"/>
+            </w:r>
+          </w:hyperlink>
+        </w:p>
+        <w:p>
+          <w:pPr>
+            <w:pStyle w:val="TOC2"/>
+            <w:tabs>
+              <w:tab w:val="right" w:leader="dot" w:pos="9628"/>
+            </w:tabs>
+            <w:rPr>
+              <w:noProof/>
+            </w:rPr>
+          </w:pPr>
+          <w:hyperlink w:anchor="_Toc211621846" w:history="1">
+            <w:r>
+              <w:rPr>
+                <w:rStyle w:val="Hyperlink"/>
+                <w:noProof/>
+                <w:lang w:val="en-US"/>
+              </w:rPr>
+              <w:t>Springs</w:t>
+            </w:r>
+            <w:r>
+              <w:rPr>
+                <w:noProof/>
+                <w:webHidden/>
+              </w:rPr>
+              <w:tab/>
+            </w:r>
+            <w:r>
+              <w:rPr>
+                <w:noProof/>
+                <w:webHidden/>
+              </w:rPr>
+              <w:fldChar w:fldCharType="begin"/>
+            </w:r>
+            <w:r>
+              <w:rPr>
+                <w:noProof/>
+                <w:webHidden/>
+              </w:rPr>
+              <w:instrText xml:space="preserve"> PAGEREF _Toc211621846 \h </w:instrText>
+            </w:r>
+            <w:r>
+              <w:rPr>
+                <w:noProof/>
+                <w:webHidden/>
+              </w:rPr>
+            </w:r>
+            <w:r>
+              <w:rPr>
+                <w:noProof/>
+                <w:webHidden/>
+              </w:rPr>
+              <w:fldChar w:fldCharType="separate"/>
+            </w:r>
+            <w:r>
+              <w:rPr>
+                <w:noProof/>
+                <w:webHidden/>
+              </w:rPr>
+              <w:t>10</w:t>
+            </w:r>
+            <w:r>
+              <w:rPr>
+                <w:noProof/>
+                <w:webHidden/>
+              </w:rPr>
+              <w:fldChar w:fldCharType="end"/>
+            </w:r>
+          </w:hyperlink>
+        </w:p>
+        <w:p>
+          <w:pPr>
+            <w:pStyle w:val="TOC3"/>
+            <w:tabs>
+              <w:tab w:val="right" w:leader="dot" w:pos="9628"/>
+            </w:tabs>
+            <w:rPr>
+              <w:noProof/>
+            </w:rPr>
+          </w:pPr>
+          <w:hyperlink w:anchor="_Toc211621847" w:history="1">
+            <w:r>
+              <w:rPr>
+                <w:rStyle w:val="Hyperlink"/>
+                <w:noProof/>
+                <w:lang w:val="en-US"/>
+              </w:rPr>
+              <w:t>Linear Spring</w:t>
+            </w:r>
+            <w:r>
+              <w:rPr>
+                <w:noProof/>
+                <w:webHidden/>
+              </w:rPr>
+              <w:tab/>
+            </w:r>
+            <w:r>
+              <w:rPr>
+                <w:noProof/>
+                <w:webHidden/>
+              </w:rPr>
+              <w:fldChar w:fldCharType="begin"/>
+            </w:r>
+            <w:r>
+              <w:rPr>
+                <w:noProof/>
+                <w:webHidden/>
+              </w:rPr>
+              <w:instrText xml:space="preserve"> PAGEREF _Toc211621847 \h </w:instrText>
+            </w:r>
+            <w:r>
+              <w:rPr>
+                <w:noProof/>
+                <w:webHidden/>
+              </w:rPr>
+            </w:r>
+            <w:r>
+              <w:rPr>
+                <w:noProof/>
+                <w:webHidden/>
+              </w:rPr>
+              <w:fldChar w:fldCharType="separate"/>
+            </w:r>
+            <w:r>
+              <w:rPr>
+                <w:noProof/>
+                <w:webHidden/>
+              </w:rPr>
+              <w:t>11</w:t>
+            </w:r>
+            <w:r>
+              <w:rPr>
+                <w:noProof/>
+                <w:webHidden/>
+              </w:rPr>
+              <w:fldChar w:fldCharType="end"/>
+            </w:r>
+          </w:hyperlink>
+        </w:p>
+        <w:p>
+          <w:pPr>
+            <w:pStyle w:val="TOC3"/>
+            <w:tabs>
+              <w:tab w:val="right" w:leader="dot" w:pos="9628"/>
+            </w:tabs>
+            <w:rPr>
+              <w:noProof/>
+            </w:rPr>
+          </w:pPr>
+          <w:hyperlink w:anchor="_Toc211621848" w:history="1">
+            <w:r>
+              <w:rPr>
+                <w:rStyle w:val="Hyperlink"/>
+                <w:noProof/>
+                <w:lang w:val="en-US"/>
+              </w:rPr>
+              <w:t>Angle Spring</w:t>
+            </w:r>
+            <w:r>
+              <w:rPr>
+                <w:noProof/>
+                <w:webHidden/>
+              </w:rPr>
+              <w:tab/>
+            </w:r>
+            <w:r>
+              <w:rPr>
+                <w:noProof/>
+                <w:webHidden/>
+              </w:rPr>
+              <w:fldChar w:fldCharType="begin"/>
+            </w:r>
+            <w:r>
+              <w:rPr>
+                <w:noProof/>
+                <w:webHidden/>
+              </w:rPr>
+              <w:instrText xml:space="preserve"> PAGEREF _Toc211621848 \h </w:instrText>
+            </w:r>
+            <w:r>
+              <w:rPr>
+                <w:noProof/>
+                <w:webHidden/>
+              </w:rPr>
+            </w:r>
+            <w:r>
+              <w:rPr>
+                <w:noProof/>
+                <w:webHidden/>
+              </w:rPr>
+              <w:fldChar w:fldCharType="separate"/>
+            </w:r>
+            <w:r>
+              <w:rPr>
+                <w:noProof/>
+                <w:webHidden/>
+              </w:rPr>
+              <w:t>11</w:t>
+            </w:r>
+            <w:r>
+              <w:rPr>
+                <w:noProof/>
+                <w:webHidden/>
+              </w:rPr>
+              <w:fldChar w:fldCharType="end"/>
+            </w:r>
+          </w:hyperlink>
+        </w:p>
+        <w:p>
+          <w:pPr>
+            <w:pStyle w:val="TOC3"/>
+            <w:tabs>
+              <w:tab w:val="right" w:leader="dot" w:pos="9628"/>
+            </w:tabs>
+            <w:rPr>
+              <w:noProof/>
+            </w:rPr>
+          </w:pPr>
+          <w:hyperlink w:anchor="_Toc211621849" w:history="1">
+            <w:r>
+              <w:rPr>
+                <w:rStyle w:val="Hyperlink"/>
+                <w:noProof/>
+                <w:lang w:val="en-US"/>
+              </w:rPr>
+              <w:t>Spring Factories</w:t>
+            </w:r>
+            <w:r>
+              <w:rPr>
+                <w:noProof/>
+                <w:webHidden/>
+              </w:rPr>
+              <w:tab/>
+            </w:r>
+            <w:r>
+              <w:rPr>
+                <w:noProof/>
+                <w:webHidden/>
+              </w:rPr>
+              <w:fldChar w:fldCharType="begin"/>
+            </w:r>
+            <w:r>
+              <w:rPr>
+                <w:noProof/>
+                <w:webHidden/>
+              </w:rPr>
+              <w:instrText xml:space="preserve"> PAGEREF _Toc211621849 \h </w:instrText>
+            </w:r>
+            <w:r>
+              <w:rPr>
+                <w:noProof/>
+                <w:webHidden/>
+              </w:rPr>
+            </w:r>
+            <w:r>
+              <w:rPr>
+                <w:noProof/>
+                <w:webHidden/>
+              </w:rPr>
+              <w:fldChar w:fldCharType="separate"/>
+            </w:r>
+            <w:r>
+              <w:rPr>
+                <w:noProof/>
+                <w:webHidden/>
+              </w:rPr>
+              <w:t>12</w:t>
+            </w:r>
+            <w:r>
+              <w:rPr>
+                <w:noProof/>
+                <w:webHidden/>
+              </w:rPr>
+              <w:fldChar w:fldCharType="end"/>
+            </w:r>
+          </w:hyperlink>
+        </w:p>
+        <w:p>
+          <w:pPr>
+            <w:pStyle w:val="TOC2"/>
+            <w:tabs>
+              <w:tab w:val="right" w:leader="dot" w:pos="9628"/>
+            </w:tabs>
+            <w:rPr>
+              <w:noProof/>
+            </w:rPr>
+          </w:pPr>
+          <w:hyperlink w:anchor="_Toc211621850" w:history="1">
+            <w:r>
+              <w:rPr>
+                <w:rStyle w:val="Hyperlink"/>
+                <w:noProof/>
+                <w:lang w:val="en-US"/>
+              </w:rPr>
+              <w:t>Collision detection</w:t>
+            </w:r>
+            <w:r>
+              <w:rPr>
+                <w:noProof/>
+                <w:webHidden/>
+              </w:rPr>
+              <w:tab/>
+            </w:r>
+            <w:r>
+              <w:rPr>
+                <w:noProof/>
+                <w:webHidden/>
+              </w:rPr>
+              <w:fldChar w:fldCharType="begin"/>
+            </w:r>
+            <w:r>
+              <w:rPr>
+                <w:noProof/>
+                <w:webHidden/>
+              </w:rPr>
+              <w:instrText xml:space="preserve"> PAGEREF _Toc211621850 \h </w:instrText>
+            </w:r>
+            <w:r>
+              <w:rPr>
+                <w:noProof/>
+                <w:webHidden/>
+              </w:rPr>
+            </w:r>
+            <w:r>
+              <w:rPr>
+                <w:noProof/>
+                <w:webHidden/>
+              </w:rPr>
+              <w:fldChar w:fldCharType="separate"/>
+            </w:r>
+            <w:r>
+              <w:rPr>
+                <w:noProof/>
+                <w:webHidden/>
+              </w:rPr>
+              <w:t>13</w:t>
+            </w:r>
+            <w:r>
+              <w:rPr>
+                <w:noProof/>
+                <w:webHidden/>
+              </w:rPr>
+              <w:fldChar w:fldCharType="end"/>
+            </w:r>
+          </w:hyperlink>
+        </w:p>
+        <w:p>
+          <w:pPr>
+            <w:pStyle w:val="TOC3"/>
+            <w:tabs>
+              <w:tab w:val="right" w:leader="dot" w:pos="9628"/>
+            </w:tabs>
+            <w:rPr>
+              <w:noProof/>
+            </w:rPr>
+          </w:pPr>
+          <w:hyperlink w:anchor="_Toc211621851" w:history="1">
+            <w:r>
+              <w:rPr>
+                <w:rStyle w:val="Hyperlink"/>
+                <w:noProof/>
+                <w:lang w:val="en-US"/>
+              </w:rPr>
+              <w:t>Broad phase</w:t>
+            </w:r>
+            <w:r>
+              <w:rPr>
+                <w:noProof/>
+                <w:webHidden/>
+              </w:rPr>
+              <w:tab/>
+            </w:r>
+            <w:r>
+              <w:rPr>
+                <w:noProof/>
+                <w:webHidden/>
+              </w:rPr>
+              <w:fldChar w:fldCharType="begin"/>
+            </w:r>
+            <w:r>
+              <w:rPr>
+                <w:noProof/>
+                <w:webHidden/>
+              </w:rPr>
+              <w:instrText xml:space="preserve"> PAGEREF _Toc211621851 \h </w:instrText>
+            </w:r>
+            <w:r>
+              <w:rPr>
+                <w:noProof/>
+                <w:webHidden/>
+              </w:rPr>
+            </w:r>
+            <w:r>
+              <w:rPr>
+                <w:noProof/>
+                <w:webHidden/>
+              </w:rPr>
+              <w:fldChar w:fldCharType="separate"/>
+            </w:r>
+            <w:r>
+              <w:rPr>
+                <w:noProof/>
+                <w:webHidden/>
+              </w:rPr>
+              <w:t>13</w:t>
+            </w:r>
+            <w:r>
+              <w:rPr>
+                <w:noProof/>
+                <w:webHidden/>
+              </w:rPr>
+              <w:fldChar w:fldCharType="end"/>
+            </w:r>
+          </w:hyperlink>
+        </w:p>
+        <w:p>
+          <w:pPr>
+            <w:pStyle w:val="TOC3"/>
+            <w:tabs>
+              <w:tab w:val="right" w:leader="dot" w:pos="9628"/>
+            </w:tabs>
+            <w:rPr>
+              <w:noProof/>
+            </w:rPr>
+          </w:pPr>
+          <w:hyperlink w:anchor="_Toc211621852" w:history="1">
+            <w:r>
+              <w:rPr>
+                <w:rStyle w:val="Hyperlink"/>
+                <w:noProof/>
+                <w:lang w:val="en-US"/>
+              </w:rPr>
+              <w:t>Narrow phase</w:t>
+            </w:r>
+            <w:r>
+              <w:rPr>
+                <w:noProof/>
+                <w:webHidden/>
+              </w:rPr>
+              <w:tab/>
+            </w:r>
+            <w:r>
+              <w:rPr>
+                <w:noProof/>
+                <w:webHidden/>
+              </w:rPr>
+              <w:fldChar w:fldCharType="begin"/>
+            </w:r>
+            <w:r>
+              <w:rPr>
+                <w:noProof/>
+                <w:webHidden/>
+              </w:rPr>
+              <w:instrText xml:space="preserve"> PAGEREF _Toc211621852 \h </w:instrText>
+            </w:r>
+            <w:r>
+              <w:rPr>
+                <w:noProof/>
+                <w:webHidden/>
+              </w:rPr>
+            </w:r>
+            <w:r>
+              <w:rPr>
+                <w:noProof/>
+                <w:webHidden/>
+              </w:rPr>
+              <w:fldChar w:fldCharType="separate"/>
+            </w:r>
+            <w:r>
+              <w:rPr>
+                <w:noProof/>
+                <w:webHidden/>
+              </w:rPr>
+              <w:t>14</w:t>
+            </w:r>
+            <w:r>
+              <w:rPr>
+                <w:noProof/>
+                <w:webHidden/>
+              </w:rPr>
+              <w:fldChar w:fldCharType="end"/>
+            </w:r>
+          </w:hyperlink>
+        </w:p>
+        <w:p>
+          <w:pPr>
+            <w:pStyle w:val="TOC3"/>
+            <w:tabs>
+              <w:tab w:val="right" w:leader="dot" w:pos="9628"/>
+            </w:tabs>
+            <w:rPr>
+              <w:noProof/>
+            </w:rPr>
+          </w:pPr>
+          <w:hyperlink w:anchor="_Toc211621853" w:history="1">
+            <w:r>
+              <w:rPr>
+                <w:rStyle w:val="Hyperlink"/>
+                <w:noProof/>
+                <w:lang w:val="en-US"/>
+              </w:rPr>
+              <w:t>AABB</w:t>
+            </w:r>
+            <w:r>
+              <w:rPr>
+                <w:noProof/>
+                <w:webHidden/>
+              </w:rPr>
+              <w:tab/>
+            </w:r>
+            <w:r>
+              <w:rPr>
+                <w:noProof/>
+                <w:webHidden/>
+              </w:rPr>
+              <w:fldChar w:fldCharType="begin"/>
+            </w:r>
+            <w:r>
+              <w:rPr>
+                <w:noProof/>
+                <w:webHidden/>
+              </w:rPr>
+              <w:instrText xml:space="preserve"> PAGEREF _Toc211621853 \h </w:instrText>
+            </w:r>
+            <w:r>
+              <w:rPr>
+                <w:noProof/>
+                <w:webHidden/>
+              </w:rPr>
+            </w:r>
+            <w:r>
+              <w:rPr>
+                <w:noProof/>
+                <w:webHidden/>
+              </w:rPr>
+              <w:fldChar w:fldCharType="separate"/>
+            </w:r>
+            <w:r>
+              <w:rPr>
+                <w:noProof/>
+                <w:webHidden/>
+              </w:rPr>
+              <w:t>14</w:t>
+            </w:r>
+            <w:r>
+              <w:rPr>
+                <w:noProof/>
+                <w:webHidden/>
+              </w:rPr>
+              <w:fldChar w:fldCharType="end"/>
+            </w:r>
+          </w:hyperlink>
+        </w:p>
+        <w:p>
+          <w:pPr>
+            <w:pStyle w:val="TOC3"/>
+            <w:tabs>
+              <w:tab w:val="right" w:leader="dot" w:pos="9628"/>
+            </w:tabs>
+            <w:rPr>
+              <w:noProof/>
+            </w:rPr>
+          </w:pPr>
+          <w:hyperlink w:anchor="_Toc211621854" w:history="1">
+            <w:r>
+              <w:rPr>
+                <w:rStyle w:val="Hyperlink"/>
+                <w:noProof/>
+                <w:lang w:val="en-US"/>
+              </w:rPr>
+              <w:t>Grid</w:t>
+            </w:r>
+            <w:r>
+              <w:rPr>
+                <w:noProof/>
+                <w:webHidden/>
+              </w:rPr>
+              <w:tab/>
+            </w:r>
+            <w:r>
+              <w:rPr>
+                <w:noProof/>
+                <w:webHidden/>
+              </w:rPr>
+              <w:fldChar w:fldCharType="begin"/>
+            </w:r>
+            <w:r>
+              <w:rPr>
+                <w:noProof/>
+                <w:webHidden/>
+              </w:rPr>
+              <w:instrText xml:space="preserve"> PAGEREF _Toc211621854 \h </w:instrText>
+            </w:r>
+            <w:r>
+              <w:rPr>
+                <w:noProof/>
+                <w:webHidden/>
+              </w:rPr>
+            </w:r>
+            <w:r>
+              <w:rPr>
+                <w:noProof/>
+                <w:webHidden/>
+              </w:rPr>
+              <w:fldChar w:fldCharType="separate"/>
+            </w:r>
+            <w:r>
+              <w:rPr>
+                <w:noProof/>
+                <w:webHidden/>
+              </w:rPr>
+              <w:t>15</w:t>
+            </w:r>
+            <w:r>
+              <w:rPr>
+                <w:noProof/>
+                <w:webHidden/>
+              </w:rPr>
+              <w:fldChar w:fldCharType="end"/>
+            </w:r>
+          </w:hyperlink>
+        </w:p>
+        <w:p>
+          <w:pPr>
+            <w:pStyle w:val="TOC3"/>
+            <w:tabs>
+              <w:tab w:val="right" w:leader="dot" w:pos="9628"/>
+            </w:tabs>
+            <w:rPr>
+              <w:noProof/>
+            </w:rPr>
+          </w:pPr>
+          <w:hyperlink w:anchor="_Toc211621855" w:history="1">
+            <w:r>
+              <w:rPr>
+                <w:rStyle w:val="Hyperlink"/>
+                <w:noProof/>
+                <w:lang w:val="en-US"/>
+              </w:rPr>
+              <w:t>Collision group and categories</w:t>
+            </w:r>
+            <w:r>
+              <w:rPr>
+                <w:noProof/>
+                <w:webHidden/>
+              </w:rPr>
+              <w:tab/>
+            </w:r>
+            <w:r>
+              <w:rPr>
+                <w:noProof/>
+                <w:webHidden/>
+              </w:rPr>
+              <w:fldChar w:fldCharType="begin"/>
+            </w:r>
+            <w:r>
+              <w:rPr>
+                <w:noProof/>
+                <w:webHidden/>
+              </w:rPr>
+              <w:instrText xml:space="preserve"> PAGEREF _Toc211621855 \h </w:instrText>
+            </w:r>
+            <w:r>
+              <w:rPr>
+                <w:noProof/>
+                <w:webHidden/>
+              </w:rPr>
+            </w:r>
+            <w:r>
+              <w:rPr>
+                <w:noProof/>
+                <w:webHidden/>
+              </w:rPr>
+              <w:fldChar w:fldCharType="separate"/>
+            </w:r>
+            <w:r>
+              <w:rPr>
+                <w:noProof/>
+                <w:webHidden/>
+              </w:rPr>
+              <w:t>15</w:t>
+            </w:r>
+            <w:r>
+              <w:rPr>
+                <w:noProof/>
+                <w:webHidden/>
+              </w:rPr>
+              <w:fldChar w:fldCharType="end"/>
+            </w:r>
+          </w:hyperlink>
+        </w:p>
+        <w:p>
+          <w:pPr>
+            <w:pStyle w:val="TOC3"/>
+            <w:tabs>
+              <w:tab w:val="right" w:leader="dot" w:pos="9628"/>
+            </w:tabs>
+            <w:rPr>
+              <w:noProof/>
+            </w:rPr>
+          </w:pPr>
+          <w:hyperlink w:anchor="_Toc211621856" w:history="1">
+            <w:r>
+              <w:rPr>
+                <w:rStyle w:val="Hyperlink"/>
+                <w:noProof/>
+                <w:lang w:val="en-US"/>
+              </w:rPr>
+              <w:t>Collision Events</w:t>
+            </w:r>
+            <w:r>
+              <w:rPr>
+                <w:noProof/>
+                <w:webHidden/>
+              </w:rPr>
+              <w:tab/>
+            </w:r>
+            <w:r>
+              <w:rPr>
+                <w:noProof/>
+                <w:webHidden/>
+              </w:rPr>
+              <w:fldChar w:fldCharType="begin"/>
+            </w:r>
+            <w:r>
+              <w:rPr>
+                <w:noProof/>
+                <w:webHidden/>
+              </w:rPr>
+              <w:instrText xml:space="preserve"> PAGEREF _Toc211621856 \h </w:instrText>
+            </w:r>
+            <w:r>
+              <w:rPr>
+                <w:noProof/>
+                <w:webHidden/>
+              </w:rPr>
+            </w:r>
+            <w:r>
+              <w:rPr>
+                <w:noProof/>
+                <w:webHidden/>
+              </w:rPr>
+              <w:fldChar w:fldCharType="separate"/>
+            </w:r>
+            <w:r>
+              <w:rPr>
+                <w:noProof/>
+                <w:webHidden/>
+              </w:rPr>
+              <w:t>17</w:t>
+            </w:r>
+            <w:r>
+              <w:rPr>
+                <w:noProof/>
+                <w:webHidden/>
+              </w:rPr>
+              <w:fldChar w:fldCharType="end"/>
+            </w:r>
+          </w:hyperlink>
+        </w:p>
+        <w:p>
+          <w:pPr>
+            <w:pStyle w:val="TOC2"/>
+            <w:tabs>
+              <w:tab w:val="right" w:leader="dot" w:pos="9628"/>
+            </w:tabs>
+            <w:rPr>
+              <w:noProof/>
+            </w:rPr>
+          </w:pPr>
+          <w:hyperlink w:anchor="_Toc211621857" w:history="1">
+            <w:r>
+              <w:rPr>
+                <w:rStyle w:val="Hyperlink"/>
+                <w:noProof/>
+                <w:lang w:val="en-US"/>
+              </w:rPr>
+              <w:t>Impulses</w:t>
+            </w:r>
+            <w:r>
+              <w:rPr>
+                <w:noProof/>
+                <w:webHidden/>
+              </w:rPr>
+              <w:tab/>
+            </w:r>
+            <w:r>
+              <w:rPr>
+                <w:noProof/>
+                <w:webHidden/>
+              </w:rPr>
+              <w:fldChar w:fldCharType="begin"/>
+            </w:r>
+            <w:r>
+              <w:rPr>
+                <w:noProof/>
+                <w:webHidden/>
+              </w:rPr>
+              <w:instrText xml:space="preserve"> PAGEREF _Toc211621857 \h </w:instrText>
+            </w:r>
+            <w:r>
+              <w:rPr>
+                <w:noProof/>
+                <w:webHidden/>
+              </w:rPr>
+            </w:r>
+            <w:r>
+              <w:rPr>
+                <w:noProof/>
+                <w:webHidden/>
+              </w:rPr>
+              <w:fldChar w:fldCharType="separate"/>
+            </w:r>
+            <w:r>
+              <w:rPr>
+                <w:noProof/>
+                <w:webHidden/>
+              </w:rPr>
+              <w:t>18</w:t>
+            </w:r>
+            <w:r>
+              <w:rPr>
+                <w:noProof/>
+                <w:webHidden/>
+              </w:rPr>
+              <w:fldChar w:fldCharType="end"/>
+            </w:r>
+          </w:hyperlink>
+        </w:p>
+        <w:p>
+          <w:pPr>
+            <w:pStyle w:val="TOC2"/>
+            <w:tabs>
+              <w:tab w:val="right" w:leader="dot" w:pos="9628"/>
+            </w:tabs>
+            <w:rPr>
+              <w:noProof/>
+            </w:rPr>
+          </w:pPr>
+          <w:hyperlink w:anchor="_Toc211621858" w:history="1">
+            <w:r>
+              <w:rPr>
+                <w:rStyle w:val="Hyperlink"/>
+                <w:noProof/>
+                <w:lang w:val="en-US"/>
+              </w:rPr>
+              <w:t>Performance</w:t>
+            </w:r>
+            <w:r>
+              <w:rPr>
+                <w:noProof/>
+                <w:webHidden/>
+              </w:rPr>
+              <w:tab/>
+            </w:r>
+            <w:r>
+              <w:rPr>
+                <w:noProof/>
+                <w:webHidden/>
+              </w:rPr>
+              <w:fldChar w:fldCharType="begin"/>
+            </w:r>
+            <w:r>
+              <w:rPr>
+                <w:noProof/>
+                <w:webHidden/>
+              </w:rPr>
+              <w:instrText xml:space="preserve"> PAGEREF _Toc211621858 \h </w:instrText>
+            </w:r>
+            <w:r>
+              <w:rPr>
+                <w:noProof/>
+                <w:webHidden/>
+              </w:rPr>
+            </w:r>
+            <w:r>
+              <w:rPr>
+                <w:noProof/>
+                <w:webHidden/>
+              </w:rPr>
+              <w:fldChar w:fldCharType="separate"/>
+            </w:r>
+            <w:r>
+              <w:rPr>
+                <w:noProof/>
+                <w:webHidden/>
+              </w:rPr>
+              <w:t>19</w:t>
+            </w:r>
+            <w:r>
+              <w:rPr>
+                <w:noProof/>
+                <w:webHidden/>
+              </w:rPr>
+              <w:fldChar w:fldCharType="end"/>
+            </w:r>
+          </w:hyperlink>
+        </w:p>
+        <w:p>
+          <w:pPr>
+            <w:pStyle w:val="TOC2"/>
+            <w:tabs>
+              <w:tab w:val="right" w:leader="dot" w:pos="9628"/>
+            </w:tabs>
+            <w:rPr>
+              <w:noProof/>
+            </w:rPr>
+          </w:pPr>
+          <w:hyperlink w:anchor="_Toc211621859" w:history="1">
+            <w:r>
+              <w:rPr>
+                <w:rStyle w:val="Hyperlink"/>
+                <w:noProof/>
+                <w:lang w:val="en-US"/>
+              </w:rPr>
+              <w:t>Known issues</w:t>
+            </w:r>
+            <w:r>
+              <w:rPr>
+                <w:noProof/>
+                <w:webHidden/>
+              </w:rPr>
+              <w:tab/>
+            </w:r>
+            <w:r>
+              <w:rPr>
+                <w:noProof/>
+                <w:webHidden/>
+              </w:rPr>
+              <w:fldChar w:fldCharType="begin"/>
+            </w:r>
+            <w:r>
+              <w:rPr>
+                <w:noProof/>
+                <w:webHidden/>
+              </w:rPr>
+              <w:instrText xml:space="preserve"> PAGEREF _Toc211621859 \h </w:instrText>
+            </w:r>
+            <w:r>
+              <w:rPr>
+                <w:noProof/>
+                <w:webHidden/>
+              </w:rPr>
+            </w:r>
+            <w:r>
+              <w:rPr>
+                <w:noProof/>
+                <w:webHidden/>
+              </w:rPr>
+              <w:fldChar w:fldCharType="separate"/>
+            </w:r>
+            <w:r>
+              <w:rPr>
+                <w:noProof/>
+                <w:webHidden/>
+              </w:rPr>
+              <w:t>24</w:t>
+            </w:r>
+            <w:r>
+              <w:rPr>
+                <w:noProof/>
+                <w:webHidden/>
+              </w:rPr>
+              <w:fldChar w:fldCharType="end"/>
+            </w:r>
+          </w:hyperlink>
+        </w:p>
+        <w:p>
+          <w:r>
+            <w:fldChar w:fldCharType="end"/>
+          </w:r>
+        </w:p>
+      </w:sdtContent>
+    </w:sdt>
+    <w:p>
+      <w:pPr>
+        <w:rPr>
+          <w:lang w:val="en-US"/>
+        </w:rPr>
+      </w:pPr>
+    </w:p>
     <w:p>
       <w:pPr>
         <w:pStyle w:val="Heading2"/>
@@ -27,12 +2010,14 @@
           <w:lang w:val="en-US"/>
         </w:rPr>
       </w:pPr>
+      <w:bookmarkStart w:id="0" w:name="_Toc211621832"/>
       <w:r>
         <w:rPr>
           <w:lang w:val="en-US"/>
         </w:rPr>
         <w:t>Introduction</w:t>
       </w:r>
+      <w:bookmarkEnd w:id="0"/>
     </w:p>
     <w:p>
       <w:pPr>
@@ -66,12 +2051,14 @@
           <w:lang w:val="en-US"/>
         </w:rPr>
       </w:pPr>
+      <w:bookmarkStart w:id="1" w:name="_Toc211621833"/>
       <w:r>
         <w:rPr>
           <w:lang w:val="en-US"/>
         </w:rPr>
         <w:t>Overview</w:t>
       </w:r>
+      <w:bookmarkEnd w:id="1"/>
     </w:p>
     <w:p>
       <w:pPr>
@@ -344,12 +2331,14 @@
           <w:lang w:val="en-US"/>
         </w:rPr>
       </w:pPr>
+      <w:bookmarkStart w:id="2" w:name="_Toc211621834"/>
       <w:r>
         <w:rPr>
           <w:lang w:val="en-US"/>
         </w:rPr>
         <w:t>Body</w:t>
       </w:r>
+      <w:bookmarkEnd w:id="2"/>
     </w:p>
     <w:p>
       <w:pPr>
@@ -763,7 +2752,7 @@
                     </pic:cNvPicPr>
                   </pic:nvPicPr>
                   <pic:blipFill>
-                    <a:blip r:embed="rId5"/>
+                    <a:blip r:embed="rId6"/>
                     <a:srcRect/>
                     <a:stretch>
                       <a:fillRect/>
@@ -969,7 +2958,7 @@
                           </pic:cNvPicPr>
                         </pic:nvPicPr>
                         <pic:blipFill>
-                          <a:blip r:embed="rId6"/>
+                          <a:blip r:embed="rId7"/>
                           <a:srcRect/>
                           <a:stretch>
                             <a:fillRect/>
@@ -1049,7 +3038,7 @@
                           </pic:cNvPicPr>
                         </pic:nvPicPr>
                         <pic:blipFill>
-                          <a:blip r:embed="rId7"/>
+                          <a:blip r:embed="rId8"/>
                           <a:srcRect/>
                           <a:stretch>
                             <a:fillRect/>
@@ -1107,12 +3096,14 @@
           <w:lang w:val="en-US"/>
         </w:rPr>
       </w:pPr>
+      <w:bookmarkStart w:id="3" w:name="_Toc211621835"/>
       <w:r>
         <w:rPr>
           <w:lang w:val="en-US"/>
         </w:rPr>
         <w:t>Body Factory</w:t>
       </w:r>
+      <w:bookmarkEnd w:id="3"/>
     </w:p>
     <w:p>
       <w:pPr>
@@ -1347,12 +3338,14 @@
           <w:lang w:val="en-US"/>
         </w:rPr>
       </w:pPr>
+      <w:bookmarkStart w:id="4" w:name="_Toc211621836"/>
       <w:r>
         <w:rPr>
           <w:lang w:val="en-US"/>
         </w:rPr>
         <w:t>Geometry</w:t>
       </w:r>
+      <w:bookmarkEnd w:id="4"/>
     </w:p>
     <w:p>
       <w:pPr>
@@ -2000,6 +3993,7 @@
           <w:lang w:val="en-US"/>
         </w:rPr>
       </w:pPr>
+      <w:bookmarkStart w:id="5" w:name="_Toc211621837"/>
       <w:r>
         <w:rPr>
           <w:lang w:val="en-US"/>
@@ -2007,6 +4001,7 @@
         <w:lastRenderedPageBreak/>
         <w:t>GeomFactory</w:t>
       </w:r>
+      <w:bookmarkEnd w:id="5"/>
     </w:p>
     <w:p>
       <w:pPr>
@@ -2519,12 +4514,14 @@
           <w:lang w:val="en-US"/>
         </w:rPr>
       </w:pPr>
+      <w:bookmarkStart w:id="6" w:name="_Toc211621838"/>
       <w:r>
         <w:rPr>
           <w:lang w:val="en-US"/>
         </w:rPr>
         <w:t>Joints</w:t>
       </w:r>
+      <w:bookmarkEnd w:id="6"/>
     </w:p>
     <w:p>
       <w:pPr>
@@ -3374,12 +5371,14 @@
           <w:lang w:val="en-US"/>
         </w:rPr>
       </w:pPr>
+      <w:bookmarkStart w:id="7" w:name="_Toc211621839"/>
       <w:r>
         <w:rPr>
           <w:lang w:val="en-US"/>
         </w:rPr>
         <w:t>Revolute Joint</w:t>
       </w:r>
+      <w:bookmarkEnd w:id="7"/>
     </w:p>
     <w:p>
       <w:pPr>
@@ -3631,17 +5630,39 @@
     </w:p>
     <w:p>
       <w:pPr>
+        <w:rPr>
+          <w:lang w:val="en-US"/>
+        </w:rPr>
+      </w:pPr>
+    </w:p>
+    <w:p>
+      <w:pPr>
+        <w:rPr>
+          <w:lang w:val="en-US"/>
+        </w:rPr>
+      </w:pPr>
+      <w:r>
+        <w:rPr>
+          <w:lang w:val="en-US"/>
+        </w:rPr>
+        <w:t>||RevoluteDemoHere||</w:t>
+      </w:r>
+    </w:p>
+    <w:p>
+      <w:pPr>
         <w:pStyle w:val="Heading3"/>
         <w:rPr>
           <w:lang w:val="en-US"/>
         </w:rPr>
       </w:pPr>
+      <w:bookmarkStart w:id="8" w:name="_Toc211621840"/>
       <w:r>
         <w:rPr>
           <w:lang w:val="en-US"/>
         </w:rPr>
         <w:t>Angle Joint</w:t>
       </w:r>
+      <w:bookmarkEnd w:id="8"/>
     </w:p>
     <w:p>
       <w:pPr>
@@ -3729,6 +5750,7 @@
           <w:b/>
           <w:lang w:val="en-US"/>
         </w:rPr>
+        <w:lastRenderedPageBreak/>
         <w:t>MaxImpulse</w:t>
       </w:r>
       <w:r>
@@ -3760,7 +5782,6 @@
           <w:b/>
           <w:lang w:val="en-US"/>
         </w:rPr>
-        <w:lastRenderedPageBreak/>
         <w:t>Body1</w:t>
       </w:r>
       <w:r>
@@ -3814,12 +5835,14 @@
           <w:lang w:val="en-US"/>
         </w:rPr>
       </w:pPr>
+      <w:bookmarkStart w:id="9" w:name="_Toc211621841"/>
       <w:r>
         <w:rPr>
           <w:lang w:val="en-US"/>
         </w:rPr>
         <w:t>Angle Limit Joint</w:t>
       </w:r>
+      <w:bookmarkEnd w:id="9"/>
     </w:p>
     <w:p>
       <w:pPr>
@@ -4022,12 +6045,14 @@
           <w:lang w:val="en-US"/>
         </w:rPr>
       </w:pPr>
+      <w:bookmarkStart w:id="10" w:name="_Toc211621842"/>
       <w:r>
         <w:rPr>
           <w:lang w:val="en-US"/>
         </w:rPr>
         <w:t>Pin Joint</w:t>
       </w:r>
+      <w:bookmarkEnd w:id="10"/>
     </w:p>
     <w:p>
       <w:pPr>
@@ -4310,12 +6335,14 @@
           <w:lang w:val="en-US"/>
         </w:rPr>
       </w:pPr>
+      <w:bookmarkStart w:id="11" w:name="_Toc211621843"/>
       <w:r>
         <w:rPr>
           <w:lang w:val="en-US"/>
         </w:rPr>
         <w:t>Slider Joint</w:t>
       </w:r>
+      <w:bookmarkEnd w:id="11"/>
     </w:p>
     <w:p>
       <w:pPr>
@@ -4341,6 +6368,7 @@
         <w:rPr>
           <w:lang w:val="en-US"/>
         </w:rPr>
+        <w:lastRenderedPageBreak/>
         <w:t>Properties –</w:t>
       </w:r>
     </w:p>
@@ -4397,7 +6425,6 @@
           <w:b/>
           <w:lang w:val="en-US"/>
         </w:rPr>
-        <w:lastRenderedPageBreak/>
         <w:t>Body1</w:t>
       </w:r>
       <w:r>
@@ -4695,12 +6722,14 @@
           <w:lang w:val="en-US"/>
         </w:rPr>
       </w:pPr>
+      <w:bookmarkStart w:id="12" w:name="_Toc211621844"/>
       <w:r>
         <w:rPr>
           <w:lang w:val="en-US"/>
         </w:rPr>
         <w:t>Gear Joint - experimental</w:t>
       </w:r>
+      <w:bookmarkEnd w:id="12"/>
       <w:r>
         <w:rPr>
           <w:lang w:val="en-US"/>
@@ -4866,6 +6895,7 @@
           <w:lang w:val="en-US"/>
         </w:rPr>
       </w:pPr>
+      <w:bookmarkStart w:id="13" w:name="_Toc211621845"/>
       <w:r>
         <w:rPr>
           <w:lang w:val="en-US"/>
@@ -4878,6 +6908,7 @@
         </w:rPr>
         <w:t>ies</w:t>
       </w:r>
+      <w:bookmarkEnd w:id="13"/>
     </w:p>
     <w:p>
       <w:pPr>
@@ -6337,12 +8368,14 @@
           <w:lang w:val="en-US"/>
         </w:rPr>
       </w:pPr>
+      <w:bookmarkStart w:id="14" w:name="_Toc211621846"/>
       <w:r>
         <w:rPr>
           <w:lang w:val="en-US"/>
         </w:rPr>
         <w:t>Springs</w:t>
       </w:r>
+      <w:bookmarkEnd w:id="14"/>
     </w:p>
     <w:p>
       <w:pPr>
@@ -7056,12 +9089,14 @@
           <w:lang w:val="en-US"/>
         </w:rPr>
       </w:pPr>
+      <w:bookmarkStart w:id="15" w:name="_Toc211621847"/>
       <w:r>
         <w:rPr>
           <w:lang w:val="en-US"/>
         </w:rPr>
         <w:t>Linear Spring</w:t>
       </w:r>
+      <w:bookmarkEnd w:id="15"/>
     </w:p>
     <w:p>
       <w:pPr>
@@ -7258,12 +9293,14 @@
           <w:lang w:val="en-US"/>
         </w:rPr>
       </w:pPr>
+      <w:bookmarkStart w:id="16" w:name="_Toc211621848"/>
       <w:r>
         <w:rPr>
           <w:lang w:val="en-US"/>
         </w:rPr>
         <w:t>Angle Spring</w:t>
       </w:r>
+      <w:bookmarkEnd w:id="16"/>
     </w:p>
     <w:p>
       <w:pPr>
@@ -7548,12 +9585,14 @@
           <w:lang w:val="en-US"/>
         </w:rPr>
       </w:pPr>
+      <w:bookmarkStart w:id="17" w:name="_Toc211621849"/>
       <w:r>
         <w:rPr>
           <w:lang w:val="en-US"/>
         </w:rPr>
         <w:t>Spring Factories</w:t>
       </w:r>
+      <w:bookmarkEnd w:id="17"/>
     </w:p>
     <w:p>
       <w:pPr>
@@ -8402,12 +10441,14 @@
           <w:lang w:val="en-US"/>
         </w:rPr>
       </w:pPr>
+      <w:bookmarkStart w:id="18" w:name="_Toc211621850"/>
       <w:r>
         <w:rPr>
           <w:lang w:val="en-US"/>
         </w:rPr>
         <w:t>Collision detection</w:t>
       </w:r>
+      <w:bookmarkEnd w:id="18"/>
     </w:p>
     <w:p>
       <w:pPr>
@@ -8531,12 +10572,14 @@
           <w:lang w:val="en-US"/>
         </w:rPr>
       </w:pPr>
+      <w:bookmarkStart w:id="19" w:name="_Toc211621851"/>
       <w:r>
         <w:rPr>
           <w:lang w:val="en-US"/>
         </w:rPr>
         <w:t>Broad phase</w:t>
       </w:r>
+      <w:bookmarkEnd w:id="19"/>
     </w:p>
     <w:p>
       <w:pPr>
@@ -8706,21 +10749,6 @@
           <w:lang w:val="en-US"/>
         </w:rPr>
         <w:t xml:space="preserve">SAP can be found </w:t>
-      </w:r>
-      <w:hyperlink r:id="rId8" w:history="1">
-        <w:r>
-          <w:rPr>
-            <w:rStyle w:val="Hyperlink"/>
-            <w:lang w:val="en-US"/>
-          </w:rPr>
-          <w:t>here</w:t>
-        </w:r>
-      </w:hyperlink>
-      <w:r>
-        <w:rPr>
-          <w:lang w:val="en-US"/>
-        </w:rPr>
-        <w:t xml:space="preserve"> and </w:t>
       </w:r>
       <w:hyperlink r:id="rId9" w:history="1">
         <w:r>
@@ -8735,53 +10763,7 @@
         <w:rPr>
           <w:lang w:val="en-US"/>
         </w:rPr>
-        <w:t xml:space="preserve"> (called sort and sweep).</w:t>
-      </w:r>
-    </w:p>
-    <w:p>
-      <w:pPr>
-        <w:rPr>
-          <w:lang w:val="en-US"/>
-        </w:rPr>
-      </w:pPr>
-    </w:p>
-    <w:p>
-      <w:pPr>
-        <w:rPr>
-          <w:lang w:val="en-US"/>
-        </w:rPr>
-      </w:pPr>
-      <w:r>
-        <w:rPr>
-          <w:lang w:val="en-US"/>
-        </w:rPr>
-        <w:t xml:space="preserve">The </w:t>
-      </w:r>
-      <w:r>
-        <w:rPr>
-          <w:b/>
-          <w:lang w:val="en-US"/>
-        </w:rPr>
-        <w:t>Selective Sweep</w:t>
-      </w:r>
-      <w:r>
-        <w:rPr>
-          <w:lang w:val="en-US"/>
-        </w:rPr>
-        <w:t xml:space="preserve"> algorithm is developed by BioSlayer. The SS algorithm is the default one in Farseer Physics Engine. SS was originally build on Sweep And Prune, but had some changes that made it perform better than SAP.</w:t>
-      </w:r>
-    </w:p>
-    <w:p>
-      <w:pPr>
-        <w:rPr>
-          <w:lang w:val="en-US"/>
-        </w:rPr>
-      </w:pPr>
-      <w:r>
-        <w:rPr>
-          <w:lang w:val="en-US"/>
-        </w:rPr>
-        <w:t xml:space="preserve">More information on SS can be found </w:t>
+        <w:t xml:space="preserve"> and </w:t>
       </w:r>
       <w:hyperlink r:id="rId10" w:history="1">
         <w:r>
@@ -8796,6 +10778,67 @@
         <w:rPr>
           <w:lang w:val="en-US"/>
         </w:rPr>
+        <w:t xml:space="preserve"> (called sort and sweep).</w:t>
+      </w:r>
+    </w:p>
+    <w:p>
+      <w:pPr>
+        <w:rPr>
+          <w:lang w:val="en-US"/>
+        </w:rPr>
+      </w:pPr>
+    </w:p>
+    <w:p>
+      <w:pPr>
+        <w:rPr>
+          <w:lang w:val="en-US"/>
+        </w:rPr>
+      </w:pPr>
+      <w:r>
+        <w:rPr>
+          <w:lang w:val="en-US"/>
+        </w:rPr>
+        <w:t xml:space="preserve">The </w:t>
+      </w:r>
+      <w:r>
+        <w:rPr>
+          <w:b/>
+          <w:lang w:val="en-US"/>
+        </w:rPr>
+        <w:t>Selective Sweep</w:t>
+      </w:r>
+      <w:r>
+        <w:rPr>
+          <w:lang w:val="en-US"/>
+        </w:rPr>
+        <w:t xml:space="preserve"> algorithm is developed by BioSlayer. The SS algorithm is the default one in Farseer Physics Engine. SS was originally build on Sweep And Prune, but had some changes that made it perform better than SAP.</w:t>
+      </w:r>
+    </w:p>
+    <w:p>
+      <w:pPr>
+        <w:rPr>
+          <w:lang w:val="en-US"/>
+        </w:rPr>
+      </w:pPr>
+      <w:r>
+        <w:rPr>
+          <w:lang w:val="en-US"/>
+        </w:rPr>
+        <w:t xml:space="preserve">More information on SS can be found </w:t>
+      </w:r>
+      <w:hyperlink r:id="rId11" w:history="1">
+        <w:r>
+          <w:rPr>
+            <w:rStyle w:val="Hyperlink"/>
+            <w:lang w:val="en-US"/>
+          </w:rPr>
+          <w:t>here</w:t>
+        </w:r>
+      </w:hyperlink>
+      <w:r>
+        <w:rPr>
+          <w:lang w:val="en-US"/>
+        </w:rPr>
         <w:t>.</w:t>
       </w:r>
     </w:p>
@@ -8851,12 +10894,14 @@
           <w:lang w:val="en-US"/>
         </w:rPr>
       </w:pPr>
+      <w:bookmarkStart w:id="20" w:name="_Toc211621852"/>
       <w:r>
         <w:rPr>
           <w:lang w:val="en-US"/>
         </w:rPr>
         <w:t>Narrow phase</w:t>
       </w:r>
+      <w:bookmarkEnd w:id="20"/>
     </w:p>
     <w:p>
       <w:pPr>
@@ -9085,12 +11130,14 @@
           <w:lang w:val="en-US"/>
         </w:rPr>
       </w:pPr>
+      <w:bookmarkStart w:id="21" w:name="_Toc211621853"/>
       <w:r>
         <w:rPr>
           <w:lang w:val="en-US"/>
         </w:rPr>
         <w:t>AABB</w:t>
       </w:r>
+      <w:bookmarkEnd w:id="21"/>
     </w:p>
     <w:p>
       <w:pPr>
@@ -9363,7 +11410,7 @@
                           </pic:cNvPicPr>
                         </pic:nvPicPr>
                         <pic:blipFill>
-                          <a:blip r:embed="rId11"/>
+                          <a:blip r:embed="rId12"/>
                           <a:srcRect/>
                           <a:stretch>
                             <a:fillRect/>
@@ -9452,7 +11499,7 @@
                           </pic:cNvPicPr>
                         </pic:nvPicPr>
                         <pic:blipFill>
-                          <a:blip r:embed="rId12"/>
+                          <a:blip r:embed="rId13"/>
                           <a:stretch>
                             <a:fillRect/>
                           </a:stretch>
@@ -9513,12 +11560,14 @@
           <w:lang w:val="en-US"/>
         </w:rPr>
       </w:pPr>
+      <w:bookmarkStart w:id="22" w:name="_Toc211621854"/>
       <w:r>
         <w:rPr>
           <w:lang w:val="en-US"/>
         </w:rPr>
         <w:t>Grid</w:t>
       </w:r>
+      <w:bookmarkEnd w:id="22"/>
     </w:p>
     <w:p>
       <w:pPr>
@@ -9618,12 +11667,14 @@
           <w:lang w:val="en-US"/>
         </w:rPr>
       </w:pPr>
+      <w:bookmarkStart w:id="23" w:name="_Toc211621855"/>
       <w:r>
         <w:rPr>
           <w:lang w:val="en-US"/>
         </w:rPr>
         <w:t>Collision group and categories</w:t>
       </w:r>
+      <w:bookmarkEnd w:id="23"/>
     </w:p>
     <w:p>
       <w:pPr>
@@ -10362,7 +12413,7 @@
         </w:rPr>
         <w:t xml:space="preserve">Collision categories uses an enum called CollisionCategory that has a special flag enabled on it, so it's able to do bitwise operations. (more info </w:t>
       </w:r>
-      <w:hyperlink r:id="rId13" w:history="1">
+      <w:hyperlink r:id="rId14" w:history="1">
         <w:r>
           <w:rPr>
             <w:color w:val="0000FF"/>
@@ -11109,12 +13160,14 @@
           <w:lang w:val="en-US"/>
         </w:rPr>
       </w:pPr>
+      <w:bookmarkStart w:id="24" w:name="_Toc211621856"/>
       <w:r>
         <w:rPr>
           <w:lang w:val="en-US"/>
         </w:rPr>
         <w:t>Collision Events</w:t>
       </w:r>
+      <w:bookmarkEnd w:id="24"/>
     </w:p>
     <w:p>
       <w:pPr>
@@ -12068,12 +14121,14 @@
           <w:lang w:val="en-US"/>
         </w:rPr>
       </w:pPr>
+      <w:bookmarkStart w:id="25" w:name="_Toc211621857"/>
       <w:r>
         <w:rPr>
           <w:lang w:val="en-US"/>
         </w:rPr>
         <w:t>Impulses</w:t>
       </w:r>
+      <w:bookmarkEnd w:id="25"/>
     </w:p>
     <w:p>
       <w:pPr>
@@ -12715,12 +14770,14 @@
           <w:lang w:val="en-US"/>
         </w:rPr>
       </w:pPr>
+      <w:bookmarkStart w:id="26" w:name="_Toc211621858"/>
       <w:r>
         <w:rPr>
           <w:lang w:val="en-US"/>
         </w:rPr>
         <w:t>Performance</w:t>
       </w:r>
+      <w:bookmarkEnd w:id="26"/>
     </w:p>
     <w:p>
       <w:pPr>
@@ -12905,7 +14962,7 @@
                     </pic:cNvPicPr>
                   </pic:nvPicPr>
                   <pic:blipFill>
-                    <a:blip r:embed="rId14"/>
+                    <a:blip r:embed="rId15"/>
                     <a:srcRect/>
                     <a:stretch>
                       <a:fillRect/>
@@ -12991,7 +15048,7 @@
                     </pic:cNvPicPr>
                   </pic:nvPicPr>
                   <pic:blipFill>
-                    <a:blip r:embed="rId15"/>
+                    <a:blip r:embed="rId16"/>
                     <a:srcRect/>
                     <a:stretch>
                       <a:fillRect/>
@@ -14815,7 +16872,7 @@
         </w:rPr>
         <w:t xml:space="preserve">More info here: </w:t>
       </w:r>
-      <w:hyperlink r:id="rId16" w:history="1">
+      <w:hyperlink r:id="rId17" w:history="1">
         <w:r>
           <w:rPr>
             <w:rStyle w:val="Hyperlink"/>
@@ -14866,7 +16923,7 @@
         </w:rPr>
         <w:t xml:space="preserve"> Items in this list is classified as micro-optimization and should not be used, unless you have some really performance critical code. Have a look at </w:t>
       </w:r>
-      <w:hyperlink r:id="rId17" w:history="1">
+      <w:hyperlink r:id="rId18" w:history="1">
         <w:r>
           <w:rPr>
             <w:rStyle w:val="Hyperlink"/>
@@ -15994,12 +18051,14 @@
           <w:lang w:val="en-US"/>
         </w:rPr>
       </w:pPr>
+      <w:bookmarkStart w:id="27" w:name="_Toc211621859"/>
       <w:r>
         <w:rPr>
           <w:lang w:val="en-US"/>
         </w:rPr>
         <w:t>Known issues</w:t>
       </w:r>
+      <w:bookmarkEnd w:id="27"/>
     </w:p>
     <w:p>
       <w:pPr>
@@ -16197,7 +18256,7 @@
         </w:rPr>
         <w:t>Swept collision detection (</w:t>
       </w:r>
-      <w:hyperlink r:id="rId18" w:history="1">
+      <w:hyperlink r:id="rId19" w:history="1">
         <w:r>
           <w:rPr>
             <w:rStyle w:val="Hyperlink"/>
@@ -17080,7 +19139,7 @@
                           </pic:cNvPicPr>
                         </pic:nvPicPr>
                         <pic:blipFill>
-                          <a:blip r:embed="rId19"/>
+                          <a:blip r:embed="rId20"/>
                           <a:srcRect/>
                           <a:stretch>
                             <a:fillRect/>
@@ -17162,7 +19221,7 @@
                           </pic:cNvPicPr>
                         </pic:nvPicPr>
                         <pic:blipFill>
-                          <a:blip r:embed="rId20"/>
+                          <a:blip r:embed="rId21"/>
                           <a:srcRect/>
                           <a:stretch>
                             <a:fillRect/>
@@ -17281,7 +19340,7 @@
         </w:rPr>
         <w:t xml:space="preserve">You can work around it by following the steps described in </w:t>
       </w:r>
-      <w:hyperlink r:id="rId21" w:history="1">
+      <w:hyperlink r:id="rId22" w:history="1">
         <w:r>
           <w:rPr>
             <w:rStyle w:val="Hyperlink"/>
@@ -21779,6 +23838,58 @@
       <w:sz w:val="24"/>
     </w:rPr>
   </w:style>
+  <w:style w:type="paragraph" w:styleId="TOCHeading">
+    <w:name w:val="TOC Heading"/>
+    <w:basedOn w:val="Heading1"/>
+    <w:next w:val="Normal"/>
+    <w:uiPriority w:val="39"/>
+    <w:semiHidden/>
+    <w:unhideWhenUsed/>
+    <w:qFormat/>
+    <w:rsid w:val="00DE5A06"/>
+    <w:pPr>
+      <w:keepNext/>
+      <w:keepLines/>
+      <w:spacing w:before="480" w:beforeAutospacing="0" w:after="0" w:afterAutospacing="0" w:line="276" w:lineRule="auto"/>
+      <w:ind w:left="0"/>
+      <w:jc w:val="left"/>
+      <w:outlineLvl w:val="9"/>
+    </w:pPr>
+    <w:rPr>
+      <w:rFonts w:asciiTheme="majorHAnsi" w:eastAsiaTheme="majorEastAsia" w:hAnsiTheme="majorHAnsi" w:cstheme="majorBidi"/>
+      <w:color w:val="365F91" w:themeColor="accent1" w:themeShade="BF"/>
+      <w:kern w:val="0"/>
+      <w:sz w:val="28"/>
+      <w:szCs w:val="28"/>
+      <w:lang w:val="en-US" w:eastAsia="en-US"/>
+    </w:rPr>
+  </w:style>
+  <w:style w:type="paragraph" w:styleId="TOC2">
+    <w:name w:val="toc 2"/>
+    <w:basedOn w:val="Normal"/>
+    <w:next w:val="Normal"/>
+    <w:autoRedefine/>
+    <w:uiPriority w:val="39"/>
+    <w:unhideWhenUsed/>
+    <w:rsid w:val="00DE5A06"/>
+    <w:pPr>
+      <w:spacing w:after="100"/>
+      <w:ind w:left="240"/>
+    </w:pPr>
+  </w:style>
+  <w:style w:type="paragraph" w:styleId="TOC3">
+    <w:name w:val="toc 3"/>
+    <w:basedOn w:val="Normal"/>
+    <w:next w:val="Normal"/>
+    <w:autoRedefine/>
+    <w:uiPriority w:val="39"/>
+    <w:unhideWhenUsed/>
+    <w:rsid w:val="00DE5A06"/>
+    <w:pPr>
+      <w:spacing w:after="100"/>
+      <w:ind w:left="480"/>
+    </w:pPr>
+  </w:style>
 </w:styles>
 </file>
 
@@ -22063,4 +24174,16 @@
   <a:objectDefaults/>
   <a:extraClrSchemeLst/>
 </a:theme>
+</file>
+
+<file path=customXml/item1.xml><?xml version="1.0" encoding="utf-8"?>
+<b:Sources xmlns:b="http://schemas.openxmlformats.org/officeDocument/2006/bibliography" xmlns="http://schemas.openxmlformats.org/officeDocument/2006/bibliography" SelectedStyle="\APA.XSL" StyleName="APA"/>
+</file>
+
+<file path=customXml/itemProps1.xml><?xml version="1.0" encoding="utf-8"?>
+<ds:datastoreItem xmlns:ds="http://schemas.openxmlformats.org/officeDocument/2006/customXml" ds:itemID="{AE508C59-984D-4A94-9204-B9CF7E827E3F}">
+  <ds:schemaRefs>
+    <ds:schemaRef ds:uri="http://schemas.openxmlformats.org/officeDocument/2006/bibliography"/>
+  </ds:schemaRefs>
+</ds:datastoreItem>
 </file>
</xml_diff>

<commit_message>
Fixed spelling Fixed small property use "bug" Added some general information on physics and the coefficient properties.
</commit_message>
<xml_diff>
--- a/Documentation/Farseer Physice Engine Manual.docx
+++ b/Documentation/Farseer Physice Engine Manual.docx
@@ -2377,6 +2377,7 @@
         <w:rPr>
           <w:lang w:val="en-US" w:eastAsia="da-DK"/>
         </w:rPr>
+        <w:lastRenderedPageBreak/>
         <w:t xml:space="preserve">Body is the core physics object in Farseer. Forces, torques, and impulses are applied to bodies and the bodies react by moving accordingly. Bodies do not contain any form of collision awareness by themselves. To create a body you usually use the </w:t>
       </w:r>
       <w:proofErr w:type="spellStart"/>
@@ -3148,7 +3149,14 @@
           <w:lang w:val="en-US" w:eastAsia="da-DK"/>
         </w:rPr>
         <w:br/>
-        <w:t>This body has a size of 128 width, 128 height and a mass of 1. The MOI (Moment Of Inertia) is calculated for you. Note that the body is added right away by adding the PhysicsSimulator as a parameter.</w:t>
+        <w:t xml:space="preserve">This body has a size of 128 width, 128 height and a mass of 1. The MOI (Moment Of Inertia) is </w:t>
+      </w:r>
+      <w:r>
+        <w:rPr>
+          <w:lang w:val="en-US" w:eastAsia="da-DK"/>
+        </w:rPr>
+        <w:lastRenderedPageBreak/>
+        <w:t>calculated for you. Note that the body is added right away by adding the PhysicsSimulator as a parameter.</w:t>
       </w:r>
     </w:p>
     <w:p>
@@ -3972,6 +3980,7 @@
         <w:rPr>
           <w:lang w:val="en-US"/>
         </w:rPr>
+        <w:lastRenderedPageBreak/>
         <w:t>GeomFactory</w:t>
       </w:r>
       <w:bookmarkEnd w:id="10"/>
@@ -4520,12 +4529,14 @@
       </w:pPr>
       <w:r>
         <w:rPr>
-          <w:lang w:val="en-US"/>
-        </w:rPr>
+          <w:noProof/>
+          <w:lang w:eastAsia="da-DK"/>
+        </w:rPr>
+        <w:lastRenderedPageBreak/>
         <w:drawing>
           <wp:inline distT="0" distB="0" distL="0" distR="0">
-            <wp:extent cx="8453120" cy="3115310"/>
-            <wp:effectExtent l="19050" t="0" r="5080" b="0"/>
+            <wp:extent cx="5920000" cy="2177778"/>
+            <wp:effectExtent l="19050" t="0" r="4550" b="0"/>
             <wp:docPr id="5" name="Picture 2" descr="C:\Users\Genbox\Desktop\DebugOff.png"/>
             <wp:cNvGraphicFramePr>
               <a:graphicFrameLocks xmlns:a="http://schemas.openxmlformats.org/drawingml/2006/main" noChangeAspect="1"/>
@@ -4549,7 +4560,7 @@
                   <pic:spPr bwMode="auto">
                     <a:xfrm>
                       <a:off x="0" y="0"/>
-                      <a:ext cx="8453120" cy="3115310"/>
+                      <a:ext cx="5920000" cy="2177778"/>
                     </a:xfrm>
                     <a:prstGeom prst="rect">
                       <a:avLst/>
@@ -4600,12 +4611,13 @@
       </w:pPr>
       <w:r>
         <w:rPr>
-          <w:lang w:val="en-US"/>
+          <w:noProof/>
+          <w:lang w:eastAsia="da-DK"/>
         </w:rPr>
         <w:drawing>
           <wp:inline distT="0" distB="0" distL="0" distR="0">
-            <wp:extent cx="8453120" cy="3115310"/>
-            <wp:effectExtent l="19050" t="0" r="5080" b="0"/>
+            <wp:extent cx="5920000" cy="2177778"/>
+            <wp:effectExtent l="19050" t="0" r="4550" b="0"/>
             <wp:docPr id="6" name="Picture 3" descr="C:\Users\Genbox\Desktop\DebugOn.png"/>
             <wp:cNvGraphicFramePr>
               <a:graphicFrameLocks xmlns:a="http://schemas.openxmlformats.org/drawingml/2006/main" noChangeAspect="1"/>
@@ -4629,7 +4641,7 @@
                   <pic:spPr bwMode="auto">
                     <a:xfrm>
                       <a:off x="0" y="0"/>
-                      <a:ext cx="8453120" cy="3115310"/>
+                      <a:ext cx="5920000" cy="2177778"/>
                     </a:xfrm>
                     <a:prstGeom prst="rect">
                       <a:avLst/>
@@ -4711,11 +4723,13 @@
           <w:numId w:val="46"/>
         </w:numPr>
         <w:rPr>
-          <w:lang w:val="en-US"/>
-        </w:rPr>
-      </w:pPr>
-      <w:r>
-        <w:rPr>
+          <w:b/>
+          <w:lang w:val="en-US"/>
+        </w:rPr>
+      </w:pPr>
+      <w:r>
+        <w:rPr>
+          <w:b/>
           <w:lang w:val="en-US"/>
         </w:rPr>
         <w:t>Performance panel</w:t>
@@ -4855,11 +4869,13 @@
           <w:numId w:val="46"/>
         </w:numPr>
         <w:rPr>
-          <w:lang w:val="en-US"/>
-        </w:rPr>
-      </w:pPr>
-      <w:r>
-        <w:rPr>
+          <w:b/>
+          <w:lang w:val="en-US"/>
+        </w:rPr>
+      </w:pPr>
+      <w:r>
+        <w:rPr>
+          <w:b/>
           <w:lang w:val="en-US"/>
         </w:rPr>
         <w:t>Vertices</w:t>
@@ -4880,6 +4896,7 @@
         <w:rPr>
           <w:lang w:val="en-US"/>
         </w:rPr>
+        <w:lastRenderedPageBreak/>
         <w:t>Shows the vertices that makes up the geometry. They are viewed as small black pixels around the geometry.</w:t>
       </w:r>
     </w:p>
@@ -4891,11 +4908,13 @@
           <w:numId w:val="46"/>
         </w:numPr>
         <w:rPr>
-          <w:lang w:val="en-US"/>
-        </w:rPr>
-      </w:pPr>
-      <w:r>
-        <w:rPr>
+          <w:b/>
+          <w:lang w:val="en-US"/>
+        </w:rPr>
+      </w:pPr>
+      <w:r>
+        <w:rPr>
+          <w:b/>
           <w:lang w:val="en-US"/>
         </w:rPr>
         <w:t>AABB</w:t>
@@ -4927,11 +4946,13 @@
           <w:numId w:val="46"/>
         </w:numPr>
         <w:rPr>
-          <w:lang w:val="en-US"/>
-        </w:rPr>
-      </w:pPr>
-      <w:r>
-        <w:rPr>
+          <w:b/>
+          <w:lang w:val="en-US"/>
+        </w:rPr>
+      </w:pPr>
+      <w:r>
+        <w:rPr>
+          <w:b/>
           <w:lang w:val="en-US"/>
         </w:rPr>
         <w:t>Contacts</w:t>
@@ -4963,11 +4984,13 @@
           <w:numId w:val="46"/>
         </w:numPr>
         <w:rPr>
-          <w:lang w:val="en-US"/>
-        </w:rPr>
-      </w:pPr>
-      <w:r>
-        <w:rPr>
+          <w:b/>
+          <w:lang w:val="en-US"/>
+        </w:rPr>
+      </w:pPr>
+      <w:r>
+        <w:rPr>
+          <w:b/>
           <w:lang w:val="en-US"/>
         </w:rPr>
         <w:t>Coordinate axis</w:t>
@@ -4999,11 +5022,13 @@
           <w:numId w:val="46"/>
         </w:numPr>
         <w:rPr>
-          <w:lang w:val="en-US"/>
-        </w:rPr>
-      </w:pPr>
-      <w:r>
-        <w:rPr>
+          <w:b/>
+          <w:lang w:val="en-US"/>
+        </w:rPr>
+      </w:pPr>
+      <w:r>
+        <w:rPr>
+          <w:b/>
           <w:lang w:val="en-US"/>
         </w:rPr>
         <w:t>Grid</w:t>
@@ -5035,11 +5060,13 @@
           <w:numId w:val="46"/>
         </w:numPr>
         <w:rPr>
-          <w:lang w:val="en-US"/>
-        </w:rPr>
-      </w:pPr>
-      <w:r>
-        <w:rPr>
+          <w:b/>
+          <w:lang w:val="en-US"/>
+        </w:rPr>
+      </w:pPr>
+      <w:r>
+        <w:rPr>
+          <w:b/>
           <w:lang w:val="en-US"/>
         </w:rPr>
         <w:t>Edge</w:t>
@@ -5071,11 +5098,13 @@
           <w:numId w:val="46"/>
         </w:numPr>
         <w:rPr>
-          <w:lang w:val="en-US"/>
-        </w:rPr>
-      </w:pPr>
-      <w:r>
-        <w:rPr>
+          <w:b/>
+          <w:lang w:val="en-US"/>
+        </w:rPr>
+      </w:pPr>
+      <w:r>
+        <w:rPr>
+          <w:b/>
           <w:lang w:val="en-US"/>
         </w:rPr>
         <w:t>Joints</w:t>
@@ -5107,11 +5136,13 @@
           <w:numId w:val="46"/>
         </w:numPr>
         <w:rPr>
-          <w:lang w:val="en-US"/>
-        </w:rPr>
-      </w:pPr>
-      <w:r>
-        <w:rPr>
+          <w:b/>
+          <w:lang w:val="en-US"/>
+        </w:rPr>
+      </w:pPr>
+      <w:r>
+        <w:rPr>
+          <w:b/>
           <w:lang w:val="en-US"/>
         </w:rPr>
         <w:t>Springs</w:t>
@@ -5338,6 +5369,7 @@
         <w:rPr>
           <w:lang w:val="en-US"/>
         </w:rPr>
+        <w:lastRenderedPageBreak/>
         <w:t>Some joints need anchors relative to the bodies’ position and some need world anchor points. So pay attention to the type of joint your using.</w:t>
       </w:r>
     </w:p>
@@ -5835,6 +5867,7 @@
           <w:b/>
           <w:lang w:val="en-US"/>
         </w:rPr>
+        <w:lastRenderedPageBreak/>
         <w:t>Validate</w:t>
       </w:r>
       <w:r>
@@ -6206,7 +6239,14 @@
         <w:rPr>
           <w:lang w:val="en-US"/>
         </w:rPr>
-        <w:t>This joint works great for linking two bodies’ angles to the same value or to a target angle. The fixed version simply holds a body at a target angle. These work great for programmatically changing a body’s angle without causing it to snap to that angle. If you change the angle the body or bodies will respond quickly to achieve that angle.</w:t>
+        <w:t xml:space="preserve">This joint works great for linking two bodies’ angles to the same value or to a target angle. The fixed version simply holds a body at a target angle. These work great for programmatically </w:t>
+      </w:r>
+      <w:r>
+        <w:rPr>
+          <w:lang w:val="en-US"/>
+        </w:rPr>
+        <w:lastRenderedPageBreak/>
+        <w:t>changing a body’s angle without causing it to snap to that angle. If you change the angle the body or bodies will respond quickly to achieve that angle.</w:t>
       </w:r>
     </w:p>
     <w:p>
@@ -7124,6 +7164,7 @@
           <w:b/>
           <w:lang w:val="en-US"/>
         </w:rPr>
+        <w:lastRenderedPageBreak/>
         <w:t>Body1</w:t>
       </w:r>
       <w:r>
@@ -7825,6 +7866,7 @@
         <w:rPr>
           <w:lang w:val="en-US"/>
         </w:rPr>
+        <w:lastRenderedPageBreak/>
         <w:t>CreateFixedRevoluteJoint</w:t>
       </w:r>
       <w:proofErr w:type="spellEnd"/>
@@ -9591,6 +9633,7 @@
         <w:rPr>
           <w:lang w:val="en-US"/>
         </w:rPr>
+        <w:lastRenderedPageBreak/>
         <w:t>Springs</w:t>
       </w:r>
       <w:bookmarkEnd w:id="28"/>
@@ -10095,6 +10138,7 @@
           <w:b/>
           <w:lang w:val="en-US"/>
         </w:rPr>
+        <w:lastRenderedPageBreak/>
         <w:t>Breakpoint</w:t>
       </w:r>
       <w:r>
@@ -10930,6 +10974,7 @@
           <w:szCs w:val="24"/>
           <w:lang w:val="en-US"/>
         </w:rPr>
+        <w:lastRenderedPageBreak/>
         <w:t>CreateLinearSpring</w:t>
       </w:r>
       <w:proofErr w:type="spellEnd"/>
@@ -12367,6 +12412,7 @@
         <w:rPr>
           <w:lang w:val="en-US"/>
         </w:rPr>
+        <w:lastRenderedPageBreak/>
         <w:t>Sweep And Prune (called SAP)</w:t>
       </w:r>
     </w:p>
@@ -12869,6 +12915,7 @@
         <w:rPr>
           <w:lang w:val="en-US"/>
         </w:rPr>
+        <w:lastRenderedPageBreak/>
         <w:t>AABB</w:t>
       </w:r>
       <w:bookmarkEnd w:id="42"/>
@@ -13597,6 +13644,7 @@
         <w:rPr>
           <w:lang w:val="en-US" w:eastAsia="da-DK"/>
         </w:rPr>
+        <w:lastRenderedPageBreak/>
         <w:t xml:space="preserve">By default all geometries are in </w:t>
       </w:r>
       <w:r>
@@ -14591,6 +14639,7 @@
           <w:szCs w:val="20"/>
           <w:lang w:val="en-US"/>
         </w:rPr>
+        <w:lastRenderedPageBreak/>
         <w:t xml:space="preserve">rectGeom.CollidesWith = </w:t>
       </w:r>
       <w:proofErr w:type="spellStart"/>
@@ -15540,6 +15589,7 @@
           <w:noProof/>
           <w:lang w:val="en-US"/>
         </w:rPr>
+        <w:lastRenderedPageBreak/>
         <w:t xml:space="preserve">Note that the </w:t>
       </w:r>
       <w:proofErr w:type="spellStart"/>
@@ -16774,31 +16824,567 @@
         </w:rPr>
         <w:t>Physics</w:t>
       </w:r>
-    </w:p>
-    <w:p>
-      <w:pPr>
-        <w:rPr>
-          <w:lang w:val="en-US"/>
-        </w:rPr>
-      </w:pPr>
-      <w:r>
+      <w:r>
+        <w:rPr>
+          <w:lang w:val="en-US"/>
+        </w:rPr>
+        <w:t xml:space="preserve"> Properties</w:t>
+      </w:r>
+    </w:p>
+    <w:p>
+      <w:pPr>
+        <w:rPr>
+          <w:lang w:val="en-US"/>
+        </w:rPr>
+      </w:pPr>
+      <w:r>
+        <w:rPr>
+          <w:lang w:val="en-US"/>
+        </w:rPr>
+        <w:t>Farseer has a great interface for changing the physics properties of bodies and geometries. Most properties can be changed on the fly while the physics engine is running, this gives the possibility of creating very dynamic behaviors.</w:t>
+      </w:r>
+    </w:p>
+    <w:p>
+      <w:pPr>
+        <w:rPr>
+          <w:lang w:val="en-US"/>
+        </w:rPr>
+      </w:pPr>
+    </w:p>
+    <w:p>
+      <w:pPr>
+        <w:rPr>
+          <w:lang w:val="en-US"/>
+        </w:rPr>
+      </w:pPr>
+      <w:r>
+        <w:rPr>
+          <w:lang w:val="en-US"/>
+        </w:rPr>
+        <w:t>Here is a list of the physics properties and a short description of what they do:</w:t>
+      </w:r>
+    </w:p>
+    <w:p>
+      <w:pPr>
         <w:rPr>
           <w:b/>
           <w:lang w:val="en-US"/>
         </w:rPr>
+      </w:pPr>
+    </w:p>
+    <w:p>
+      <w:pPr>
+        <w:rPr>
+          <w:b/>
+          <w:lang w:val="en-US"/>
+        </w:rPr>
+      </w:pPr>
+      <w:r>
+        <w:rPr>
+          <w:b/>
+          <w:lang w:val="en-US"/>
+        </w:rPr>
+        <w:t xml:space="preserve">Inside </w:t>
+      </w:r>
+      <w:r>
+        <w:rPr>
+          <w:b/>
+          <w:lang w:val="en-US"/>
+        </w:rPr>
+        <w:t>Body</w:t>
+      </w:r>
+      <w:r>
+        <w:rPr>
+          <w:b/>
+          <w:lang w:val="en-US"/>
+        </w:rPr>
+        <w:t xml:space="preserve"> class:</w:t>
+      </w:r>
+    </w:p>
+    <w:p>
+      <w:pPr>
+        <w:rPr>
+          <w:b/>
+          <w:lang w:val="en-US"/>
+        </w:rPr>
+      </w:pPr>
+      <w:bookmarkStart w:id="54" w:name="angularvelocity"/>
+      <w:proofErr w:type="spellStart"/>
+      <w:r>
+        <w:rPr>
+          <w:b/>
+          <w:lang w:val="en-US"/>
+        </w:rPr>
+        <w:t>AngularVelocity</w:t>
+      </w:r>
+      <w:bookmarkStart w:id="55" w:name="force"/>
+      <w:bookmarkEnd w:id="54"/>
+      <w:proofErr w:type="spellEnd"/>
+    </w:p>
+    <w:p>
+      <w:pPr>
+        <w:rPr>
+          <w:lang w:val="en-US"/>
+        </w:rPr>
+      </w:pPr>
+      <w:r>
+        <w:rPr>
+          <w:lang w:val="en-US"/>
+        </w:rPr>
+        <w:t>Angular velocity is the rate at which a body is rotating. This is measured in radians per second. The larger the rate, the faster the body is rotating.</w:t>
+      </w:r>
+    </w:p>
+    <w:p>
+      <w:pPr>
+        <w:rPr>
+          <w:lang w:val="en-US"/>
+        </w:rPr>
+      </w:pPr>
+    </w:p>
+    <w:p>
+      <w:pPr>
+        <w:rPr>
+          <w:b/>
+          <w:lang w:val="en-US"/>
+        </w:rPr>
+      </w:pPr>
+      <w:proofErr w:type="spellStart"/>
+      <w:r>
+        <w:rPr>
+          <w:b/>
+          <w:lang w:val="en-US"/>
+        </w:rPr>
+        <w:t>LinearVelocity</w:t>
+      </w:r>
+      <w:proofErr w:type="spellEnd"/>
+    </w:p>
+    <w:p>
+      <w:pPr>
+        <w:rPr>
+          <w:lang w:val="en-US"/>
+        </w:rPr>
+      </w:pPr>
+      <w:r>
+        <w:rPr>
+          <w:lang w:val="en-US"/>
+        </w:rPr>
+        <w:t>Velocity is defined as the rate of change of position. It can also be defined as the displacement of a body</w:t>
+      </w:r>
+      <w:r>
+        <w:rPr>
+          <w:lang w:val="en-US"/>
+        </w:rPr>
+        <w:t xml:space="preserve"> in unit time. This is a vector which means that it's not only tells you the amount of change, but also the direction.</w:t>
+      </w:r>
+      <w:r>
+        <w:rPr>
+          <w:lang w:val="en-US"/>
+        </w:rPr>
+        <w:t xml:space="preserve"> </w:t>
+      </w:r>
+      <w:r>
+        <w:rPr>
+          <w:b/>
+          <w:lang w:val="en-US"/>
+        </w:rPr>
         <w:t>TODO</w:t>
       </w:r>
       <w:r>
         <w:rPr>
           <w:lang w:val="en-US"/>
         </w:rPr>
-        <w:t>: Describe physics</w:t>
-      </w:r>
-      <w:r>
-        <w:rPr>
-          <w:lang w:val="en-US"/>
-        </w:rPr>
-        <w:t xml:space="preserve"> including force, torque,  coefficient of friction, drag and restitution.</w:t>
+        <w:t>: Units/s</w:t>
+      </w:r>
+      <w:r>
+        <w:rPr>
+          <w:lang w:val="en-US"/>
+        </w:rPr>
+        <w:t>ec</w:t>
+      </w:r>
+      <w:r>
+        <w:rPr>
+          <w:lang w:val="en-US"/>
+        </w:rPr>
+        <w:t>?</w:t>
+      </w:r>
+    </w:p>
+    <w:p>
+      <w:pPr>
+        <w:rPr>
+          <w:lang w:val="en-US"/>
+        </w:rPr>
+      </w:pPr>
+    </w:p>
+    <w:bookmarkEnd w:id="55"/>
+    <w:p>
+      <w:pPr>
+        <w:rPr>
+          <w:b/>
+          <w:lang w:val="en-US"/>
+        </w:rPr>
+      </w:pPr>
+      <w:proofErr w:type="spellStart"/>
+      <w:r>
+        <w:rPr>
+          <w:b/>
+          <w:lang w:val="en-US"/>
+        </w:rPr>
+        <w:t>LinearDragCoefficient</w:t>
+      </w:r>
+      <w:proofErr w:type="spellEnd"/>
+    </w:p>
+    <w:p>
+      <w:pPr>
+        <w:rPr>
+          <w:lang w:val="en-US"/>
+        </w:rPr>
+      </w:pPr>
+      <w:r>
+        <w:rPr>
+          <w:lang w:val="en-US"/>
+        </w:rPr>
+        <w:t>Drag is the force that resists the movement o</w:t>
+      </w:r>
+      <w:r>
+        <w:rPr>
+          <w:lang w:val="en-US"/>
+        </w:rPr>
+        <w:t>f a body through a fluid or gas (air). If you have a body moving fast through the air, it will gradually slow down due to drag. In Farseer Physics we don't have a medium (fluid or gas) that the body can move in, so you will have to manually set the drag coefficient of the body. The higher drag coefficient, the more force is needed to move the body and it will slow down faster.</w:t>
+      </w:r>
+    </w:p>
+    <w:p>
+      <w:pPr>
+        <w:rPr>
+          <w:lang w:val="en-US"/>
+        </w:rPr>
+      </w:pPr>
+    </w:p>
+    <w:p>
+      <w:pPr>
+        <w:rPr>
+          <w:b/>
+          <w:lang w:val="en-US"/>
+        </w:rPr>
+      </w:pPr>
+      <w:proofErr w:type="spellStart"/>
+      <w:r>
+        <w:rPr>
+          <w:b/>
+          <w:lang w:val="en-US"/>
+        </w:rPr>
+        <w:t>RotationalDragCoefficient</w:t>
+      </w:r>
+      <w:proofErr w:type="spellEnd"/>
+    </w:p>
+    <w:p>
+      <w:pPr>
+        <w:rPr>
+          <w:lang w:val="en-US"/>
+        </w:rPr>
+      </w:pPr>
+      <w:r>
+        <w:rPr>
+          <w:lang w:val="en-US"/>
+        </w:rPr>
+        <w:t>Just as linear drag coefficient, there are also some drag when rotating. If you rotate a body with a rotational drag coefficient of 0, it will spin forever. The higher the rotational drag coefficient, the faster the rotation of the body will slow down.</w:t>
+      </w:r>
+    </w:p>
+    <w:p>
+      <w:pPr>
+        <w:rPr>
+          <w:lang w:val="en-US"/>
+        </w:rPr>
+      </w:pPr>
+    </w:p>
+    <w:p>
+      <w:pPr>
+        <w:rPr>
+          <w:b/>
+          <w:lang w:val="en-US"/>
+        </w:rPr>
+      </w:pPr>
+      <w:r>
+        <w:rPr>
+          <w:b/>
+          <w:lang w:val="en-US"/>
+        </w:rPr>
+        <w:t>Moment of Inertia (MOI</w:t>
+      </w:r>
+    </w:p>
+    <w:p>
+      <w:pPr>
+        <w:rPr>
+          <w:noProof/>
+          <w:lang w:val="en-US"/>
+        </w:rPr>
+      </w:pPr>
+      <w:r>
+        <w:rPr>
+          <w:noProof/>
+          <w:lang w:val="en-US"/>
+        </w:rPr>
+        <w:t>The moment of inertia of a body in 2D is a scalar value that represents how difficult (or not difficult) it is to rotate a body about the center of mass.</w:t>
+      </w:r>
+    </w:p>
+    <w:p>
+      <w:pPr>
+        <w:rPr>
+          <w:noProof/>
+          <w:lang w:val="en-US"/>
+        </w:rPr>
+      </w:pPr>
+    </w:p>
+    <w:p>
+      <w:pPr>
+        <w:rPr>
+          <w:b/>
+          <w:lang w:val="en-US"/>
+        </w:rPr>
+      </w:pPr>
+      <w:r>
+        <w:rPr>
+          <w:b/>
+          <w:lang w:val="en-US"/>
+        </w:rPr>
+        <w:t>Inside Geom class:</w:t>
+      </w:r>
+    </w:p>
+    <w:p>
+      <w:pPr>
+        <w:rPr>
+          <w:b/>
+          <w:lang w:val="en-US"/>
+        </w:rPr>
+      </w:pPr>
+      <w:proofErr w:type="spellStart"/>
+      <w:r>
+        <w:rPr>
+          <w:b/>
+          <w:lang w:val="en-US"/>
+        </w:rPr>
+        <w:t>RestitutionCoefficient</w:t>
+      </w:r>
+      <w:proofErr w:type="spellEnd"/>
+    </w:p>
+    <w:p>
+      <w:pPr>
+        <w:rPr>
+          <w:lang w:val="en-US"/>
+        </w:rPr>
+      </w:pPr>
+      <w:r>
+        <w:rPr>
+          <w:lang w:val="en-US"/>
+        </w:rPr>
+        <w:t>Restitution coefficient is the ratio between velocities before and after an impact. If you set a restitution coefficient of 1, it will create a perfect bounce (image a ball that impacts with the ground) and if you set it to 0, it will not bounce at all.</w:t>
+      </w:r>
+    </w:p>
+    <w:p>
+      <w:pPr>
+        <w:rPr>
+          <w:lang w:val="en-US"/>
+        </w:rPr>
+      </w:pPr>
+    </w:p>
+    <w:p>
+      <w:pPr>
+        <w:rPr>
+          <w:b/>
+          <w:lang w:val="en-US"/>
+        </w:rPr>
+      </w:pPr>
+      <w:proofErr w:type="spellStart"/>
+      <w:r>
+        <w:rPr>
+          <w:b/>
+          <w:lang w:val="en-US"/>
+        </w:rPr>
+        <w:t>FrictionCoefficient</w:t>
+      </w:r>
+      <w:proofErr w:type="spellEnd"/>
+    </w:p>
+    <w:p>
+      <w:pPr>
+        <w:rPr>
+          <w:lang w:val="en-US"/>
+        </w:rPr>
+      </w:pPr>
+      <w:r>
+        <w:rPr>
+          <w:lang w:val="en-US"/>
+        </w:rPr>
+        <w:t xml:space="preserve">Friction is essentially </w:t>
+      </w:r>
+      <w:r>
+        <w:rPr>
+          <w:lang w:val="en-US"/>
+        </w:rPr>
+        <w:t>a force that opposes the relative motion of two material surfaces in contact with one another</w:t>
+      </w:r>
+      <w:r>
+        <w:rPr>
+          <w:lang w:val="en-US"/>
+        </w:rPr>
+        <w:t>. The larger friction of a material, the harder it is to move relative to the other material, it's in contact with.</w:t>
+      </w:r>
+    </w:p>
+    <w:p>
+      <w:pPr>
+        <w:rPr>
+          <w:lang w:val="en-US"/>
+        </w:rPr>
+      </w:pPr>
+    </w:p>
+    <w:p>
+      <w:pPr>
+        <w:rPr>
+          <w:lang w:val="en-US"/>
+        </w:rPr>
+      </w:pPr>
+      <w:r>
+        <w:rPr>
+          <w:lang w:val="en-US"/>
+        </w:rPr>
+        <w:t>An example would be ice on steel, they have a very small coefficient of friction. They will slide right off each other. Rubber on pavement on the other hand, has a very high coefficient of friction, and does not slide very well.</w:t>
+      </w:r>
+    </w:p>
+    <w:p>
+      <w:pPr>
+        <w:rPr>
+          <w:lang w:val="en-US"/>
+        </w:rPr>
+      </w:pPr>
+    </w:p>
+    <w:p>
+      <w:pPr>
+        <w:rPr>
+          <w:lang w:val="en-US"/>
+        </w:rPr>
+      </w:pPr>
+      <w:r>
+        <w:rPr>
+          <w:lang w:val="en-US"/>
+        </w:rPr>
+        <w:t xml:space="preserve">A thing to note is that Farseer Physics has 2 different ways of handling friction. You can set the </w:t>
+      </w:r>
+      <w:proofErr w:type="spellStart"/>
+      <w:r>
+        <w:rPr>
+          <w:lang w:val="en-US"/>
+        </w:rPr>
+        <w:t>FrictionType</w:t>
+      </w:r>
+      <w:proofErr w:type="spellEnd"/>
+      <w:r>
+        <w:rPr>
+          <w:lang w:val="en-US"/>
+        </w:rPr>
+        <w:t xml:space="preserve"> on the PhysicsSimulator object to have one of the 2 settings:</w:t>
+      </w:r>
+    </w:p>
+    <w:p>
+      <w:pPr>
+        <w:pStyle w:val="ListParagraph"/>
+        <w:numPr>
+          <w:ilvl w:val="0"/>
+          <w:numId w:val="51"/>
+        </w:numPr>
+        <w:rPr>
+          <w:lang w:val="en-US"/>
+        </w:rPr>
+      </w:pPr>
+      <w:r>
+        <w:rPr>
+          <w:lang w:val="en-US"/>
+        </w:rPr>
+        <w:lastRenderedPageBreak/>
+        <w:t>Average</w:t>
+      </w:r>
+    </w:p>
+    <w:p>
+      <w:pPr>
+        <w:pStyle w:val="ListParagraph"/>
+        <w:numPr>
+          <w:ilvl w:val="1"/>
+          <w:numId w:val="51"/>
+        </w:numPr>
+        <w:rPr>
+          <w:lang w:val="en-US"/>
+        </w:rPr>
+      </w:pPr>
+      <w:r>
+        <w:rPr>
+          <w:lang w:val="en-US"/>
+        </w:rPr>
+        <w:t>If one of the geometries (materials) have a friction of 5 and the other have a friction of 3, the average coefficient of friction would be 4.</w:t>
+      </w:r>
+    </w:p>
+    <w:p>
+      <w:pPr>
+        <w:pStyle w:val="ListParagraph"/>
+        <w:numPr>
+          <w:ilvl w:val="0"/>
+          <w:numId w:val="51"/>
+        </w:numPr>
+        <w:rPr>
+          <w:lang w:val="en-US"/>
+        </w:rPr>
+      </w:pPr>
+      <w:r>
+        <w:rPr>
+          <w:lang w:val="en-US"/>
+        </w:rPr>
+        <w:t>Minimum</w:t>
+      </w:r>
+    </w:p>
+    <w:p>
+      <w:pPr>
+        <w:pStyle w:val="ListParagraph"/>
+        <w:numPr>
+          <w:ilvl w:val="1"/>
+          <w:numId w:val="51"/>
+        </w:numPr>
+        <w:rPr>
+          <w:lang w:val="en-US"/>
+        </w:rPr>
+      </w:pPr>
+      <w:r>
+        <w:rPr>
+          <w:lang w:val="en-US"/>
+        </w:rPr>
+        <w:t>It picks the smallest friction from one of the two geometries (materials). If the 2 geometries have a friction of 5 and 3, the minimum would be 3.</w:t>
+      </w:r>
+    </w:p>
+    <w:p>
+      <w:pPr>
+        <w:rPr>
+          <w:lang w:val="en-US"/>
+        </w:rPr>
+      </w:pPr>
+    </w:p>
+    <w:p>
+      <w:pPr>
+        <w:rPr>
+          <w:lang w:val="en-US"/>
+        </w:rPr>
+      </w:pPr>
+      <w:r>
+        <w:rPr>
+          <w:lang w:val="en-US"/>
+        </w:rPr>
+        <w:t>Farseer Physics defaults to average</w:t>
+      </w:r>
+      <w:r>
+        <w:rPr>
+          <w:lang w:val="en-US"/>
+        </w:rPr>
+        <w:t xml:space="preserve"> friction type</w:t>
+      </w:r>
+      <w:r>
+        <w:rPr>
+          <w:lang w:val="en-US"/>
+        </w:rPr>
+        <w:t>.</w:t>
       </w:r>
     </w:p>
     <w:p>
@@ -17058,6 +17644,7 @@
           <w:noProof/>
           <w:lang w:eastAsia="da-DK"/>
         </w:rPr>
+        <w:lastRenderedPageBreak/>
         <w:drawing>
           <wp:inline distT="0" distB="0" distL="0" distR="0">
             <wp:extent cx="6115050" cy="2295525"/>
@@ -17340,6 +17927,7 @@
         <w:rPr>
           <w:lang w:val="en-US"/>
         </w:rPr>
+        <w:lastRenderedPageBreak/>
         <w:t xml:space="preserve">This is really easy in some games. You could for example place a sensor (note: setting </w:t>
       </w:r>
       <w:proofErr w:type="spellStart"/>
@@ -18126,6 +18714,7 @@
           <w:b/>
           <w:lang w:val="en-US"/>
         </w:rPr>
+        <w:lastRenderedPageBreak/>
         <w:t>Remember to use release compilation.</w:t>
       </w:r>
     </w:p>
@@ -18707,6 +19296,7 @@
         <w:rPr>
           <w:lang w:val="en-US"/>
         </w:rPr>
+        <w:lastRenderedPageBreak/>
         <w:t>elements that do</w:t>
       </w:r>
       <w:r>
@@ -19559,6 +20149,7 @@
           <w:szCs w:val="20"/>
           <w:lang w:val="en-US"/>
         </w:rPr>
+        <w:lastRenderedPageBreak/>
         <w:t xml:space="preserve">{ </w:t>
       </w:r>
     </w:p>
@@ -20145,16 +20736,16 @@
           <w:lang w:val="en-US"/>
         </w:rPr>
       </w:pPr>
-      <w:bookmarkStart w:id="54" w:name="_Toc211622635"/>
-      <w:bookmarkStart w:id="55" w:name="_Toc212261412"/>
+      <w:bookmarkStart w:id="56" w:name="_Toc211622635"/>
+      <w:bookmarkStart w:id="57" w:name="_Toc212261412"/>
       <w:r>
         <w:rPr>
           <w:lang w:val="en-US"/>
         </w:rPr>
         <w:t>Known issues</w:t>
       </w:r>
-      <w:bookmarkEnd w:id="54"/>
-      <w:bookmarkEnd w:id="55"/>
+      <w:bookmarkEnd w:id="56"/>
+      <w:bookmarkEnd w:id="57"/>
     </w:p>
     <w:p>
       <w:pPr>
@@ -20395,6 +20986,7 @@
         <w:rPr>
           <w:lang w:val="en-US"/>
         </w:rPr>
+        <w:lastRenderedPageBreak/>
         <w:t>Multisampling</w:t>
       </w:r>
     </w:p>
@@ -21388,6 +21980,7 @@
                 <w:noProof/>
                 <w:lang w:eastAsia="da-DK"/>
               </w:rPr>
+              <w:lastRenderedPageBreak/>
               <w:drawing>
                 <wp:inline distT="0" distB="0" distL="0" distR="0">
                   <wp:extent cx="1676400" cy="1628775"/>
@@ -21454,6 +22047,7 @@
               <w:rPr>
                 <w:lang w:val="en-US"/>
               </w:rPr>
+              <w:lastRenderedPageBreak/>
               <w:t xml:space="preserve">After </w:t>
             </w:r>
             <w:proofErr w:type="spellStart"/>
@@ -21485,6 +22079,7 @@
                 <w:noProof/>
                 <w:lang w:eastAsia="da-DK"/>
               </w:rPr>
+              <w:lastRenderedPageBreak/>
               <w:drawing>
                 <wp:inline distT="0" distB="0" distL="0" distR="0">
                   <wp:extent cx="1676400" cy="1628775"/>
@@ -23162,6 +23757,119 @@
     </w:lvl>
   </w:abstractNum>
   <w:abstractNum w:abstractNumId="13">
+    <w:nsid w:val="23681497"/>
+    <w:multiLevelType w:val="hybridMultilevel"/>
+    <w:tmpl w:val="4532064C"/>
+    <w:lvl w:ilvl="0" w:tplc="04060001">
+      <w:start w:val="1"/>
+      <w:numFmt w:val="bullet"/>
+      <w:lvlText w:val=""/>
+      <w:lvlJc w:val="left"/>
+      <w:pPr>
+        <w:ind w:left="947" w:hanging="360"/>
+      </w:pPr>
+      <w:rPr>
+        <w:rFonts w:ascii="Symbol" w:hAnsi="Symbol" w:hint="default"/>
+      </w:rPr>
+    </w:lvl>
+    <w:lvl w:ilvl="1" w:tplc="04060003" w:tentative="1">
+      <w:start w:val="1"/>
+      <w:numFmt w:val="bullet"/>
+      <w:lvlText w:val="o"/>
+      <w:lvlJc w:val="left"/>
+      <w:pPr>
+        <w:ind w:left="1667" w:hanging="360"/>
+      </w:pPr>
+      <w:rPr>
+        <w:rFonts w:ascii="Courier New" w:hAnsi="Courier New" w:cs="Courier New" w:hint="default"/>
+      </w:rPr>
+    </w:lvl>
+    <w:lvl w:ilvl="2" w:tplc="04060005" w:tentative="1">
+      <w:start w:val="1"/>
+      <w:numFmt w:val="bullet"/>
+      <w:lvlText w:val=""/>
+      <w:lvlJc w:val="left"/>
+      <w:pPr>
+        <w:ind w:left="2387" w:hanging="360"/>
+      </w:pPr>
+      <w:rPr>
+        <w:rFonts w:ascii="Wingdings" w:hAnsi="Wingdings" w:hint="default"/>
+      </w:rPr>
+    </w:lvl>
+    <w:lvl w:ilvl="3" w:tplc="04060001" w:tentative="1">
+      <w:start w:val="1"/>
+      <w:numFmt w:val="bullet"/>
+      <w:lvlText w:val=""/>
+      <w:lvlJc w:val="left"/>
+      <w:pPr>
+        <w:ind w:left="3107" w:hanging="360"/>
+      </w:pPr>
+      <w:rPr>
+        <w:rFonts w:ascii="Symbol" w:hAnsi="Symbol" w:hint="default"/>
+      </w:rPr>
+    </w:lvl>
+    <w:lvl w:ilvl="4" w:tplc="04060003" w:tentative="1">
+      <w:start w:val="1"/>
+      <w:numFmt w:val="bullet"/>
+      <w:lvlText w:val="o"/>
+      <w:lvlJc w:val="left"/>
+      <w:pPr>
+        <w:ind w:left="3827" w:hanging="360"/>
+      </w:pPr>
+      <w:rPr>
+        <w:rFonts w:ascii="Courier New" w:hAnsi="Courier New" w:cs="Courier New" w:hint="default"/>
+      </w:rPr>
+    </w:lvl>
+    <w:lvl w:ilvl="5" w:tplc="04060005" w:tentative="1">
+      <w:start w:val="1"/>
+      <w:numFmt w:val="bullet"/>
+      <w:lvlText w:val=""/>
+      <w:lvlJc w:val="left"/>
+      <w:pPr>
+        <w:ind w:left="4547" w:hanging="360"/>
+      </w:pPr>
+      <w:rPr>
+        <w:rFonts w:ascii="Wingdings" w:hAnsi="Wingdings" w:hint="default"/>
+      </w:rPr>
+    </w:lvl>
+    <w:lvl w:ilvl="6" w:tplc="04060001" w:tentative="1">
+      <w:start w:val="1"/>
+      <w:numFmt w:val="bullet"/>
+      <w:lvlText w:val=""/>
+      <w:lvlJc w:val="left"/>
+      <w:pPr>
+        <w:ind w:left="5267" w:hanging="360"/>
+      </w:pPr>
+      <w:rPr>
+        <w:rFonts w:ascii="Symbol" w:hAnsi="Symbol" w:hint="default"/>
+      </w:rPr>
+    </w:lvl>
+    <w:lvl w:ilvl="7" w:tplc="04060003" w:tentative="1">
+      <w:start w:val="1"/>
+      <w:numFmt w:val="bullet"/>
+      <w:lvlText w:val="o"/>
+      <w:lvlJc w:val="left"/>
+      <w:pPr>
+        <w:ind w:left="5987" w:hanging="360"/>
+      </w:pPr>
+      <w:rPr>
+        <w:rFonts w:ascii="Courier New" w:hAnsi="Courier New" w:cs="Courier New" w:hint="default"/>
+      </w:rPr>
+    </w:lvl>
+    <w:lvl w:ilvl="8" w:tplc="04060005" w:tentative="1">
+      <w:start w:val="1"/>
+      <w:numFmt w:val="bullet"/>
+      <w:lvlText w:val=""/>
+      <w:lvlJc w:val="left"/>
+      <w:pPr>
+        <w:ind w:left="6707" w:hanging="360"/>
+      </w:pPr>
+      <w:rPr>
+        <w:rFonts w:ascii="Wingdings" w:hAnsi="Wingdings" w:hint="default"/>
+      </w:rPr>
+    </w:lvl>
+  </w:abstractNum>
+  <w:abstractNum w:abstractNumId="14">
     <w:nsid w:val="2783743E"/>
     <w:multiLevelType w:val="multilevel"/>
     <w:tmpl w:val="16F88876"/>
@@ -23277,7 +23985,7 @@
       </w:pPr>
     </w:lvl>
   </w:abstractNum>
-  <w:abstractNum w:abstractNumId="14">
+  <w:abstractNum w:abstractNumId="15">
     <w:nsid w:val="27B3488E"/>
     <w:multiLevelType w:val="hybridMultilevel"/>
     <w:tmpl w:val="7276B05A"/>
@@ -23390,7 +24098,7 @@
       </w:rPr>
     </w:lvl>
   </w:abstractNum>
-  <w:abstractNum w:abstractNumId="15">
+  <w:abstractNum w:abstractNumId="16">
     <w:nsid w:val="287D773F"/>
     <w:multiLevelType w:val="hybridMultilevel"/>
     <w:tmpl w:val="DC3A3F56"/>
@@ -23500,7 +24208,7 @@
       </w:pPr>
     </w:lvl>
   </w:abstractNum>
-  <w:abstractNum w:abstractNumId="16">
+  <w:abstractNum w:abstractNumId="17">
     <w:nsid w:val="2D681C9A"/>
     <w:multiLevelType w:val="hybridMultilevel"/>
     <w:tmpl w:val="F64C6B74"/>
@@ -23613,7 +24321,7 @@
       </w:pPr>
     </w:lvl>
   </w:abstractNum>
-  <w:abstractNum w:abstractNumId="17">
+  <w:abstractNum w:abstractNumId="18">
     <w:nsid w:val="2FDF4627"/>
     <w:multiLevelType w:val="multilevel"/>
     <w:tmpl w:val="FA123344"/>
@@ -23726,7 +24434,7 @@
       </w:pPr>
     </w:lvl>
   </w:abstractNum>
-  <w:abstractNum w:abstractNumId="18">
+  <w:abstractNum w:abstractNumId="19">
     <w:nsid w:val="35B649AD"/>
     <w:multiLevelType w:val="multilevel"/>
     <w:tmpl w:val="8F2AD4B4"/>
@@ -23839,7 +24547,7 @@
       </w:pPr>
     </w:lvl>
   </w:abstractNum>
-  <w:abstractNum w:abstractNumId="19">
+  <w:abstractNum w:abstractNumId="20">
     <w:nsid w:val="36B02F12"/>
     <w:multiLevelType w:val="multilevel"/>
     <w:tmpl w:val="3B2EB732"/>
@@ -23952,7 +24660,7 @@
       </w:pPr>
     </w:lvl>
   </w:abstractNum>
-  <w:abstractNum w:abstractNumId="20">
+  <w:abstractNum w:abstractNumId="21">
     <w:nsid w:val="392B6355"/>
     <w:multiLevelType w:val="multilevel"/>
     <w:tmpl w:val="3B2EB732"/>
@@ -24065,7 +24773,7 @@
       </w:pPr>
     </w:lvl>
   </w:abstractNum>
-  <w:abstractNum w:abstractNumId="21">
+  <w:abstractNum w:abstractNumId="22">
     <w:nsid w:val="396D4C08"/>
     <w:multiLevelType w:val="multilevel"/>
     <w:tmpl w:val="1F9AD27C"/>
@@ -24181,7 +24889,7 @@
       </w:pPr>
     </w:lvl>
   </w:abstractNum>
-  <w:abstractNum w:abstractNumId="22">
+  <w:abstractNum w:abstractNumId="23">
     <w:nsid w:val="39EF3C41"/>
     <w:multiLevelType w:val="multilevel"/>
     <w:tmpl w:val="3B2EB732"/>
@@ -24294,7 +25002,7 @@
       </w:pPr>
     </w:lvl>
   </w:abstractNum>
-  <w:abstractNum w:abstractNumId="23">
+  <w:abstractNum w:abstractNumId="24">
     <w:nsid w:val="3EAB6770"/>
     <w:multiLevelType w:val="multilevel"/>
     <w:tmpl w:val="1F9AD27C"/>
@@ -24410,7 +25118,99 @@
       </w:pPr>
     </w:lvl>
   </w:abstractNum>
-  <w:abstractNum w:abstractNumId="24">
+  <w:abstractNum w:abstractNumId="25">
+    <w:nsid w:val="3F364696"/>
+    <w:multiLevelType w:val="hybridMultilevel"/>
+    <w:tmpl w:val="0B786D08"/>
+    <w:lvl w:ilvl="0" w:tplc="04060001">
+      <w:start w:val="1"/>
+      <w:numFmt w:val="bullet"/>
+      <w:lvlText w:val=""/>
+      <w:lvlJc w:val="left"/>
+      <w:pPr>
+        <w:ind w:left="947" w:hanging="360"/>
+      </w:pPr>
+      <w:rPr>
+        <w:rFonts w:ascii="Symbol" w:hAnsi="Symbol" w:hint="default"/>
+      </w:rPr>
+    </w:lvl>
+    <w:lvl w:ilvl="1" w:tplc="04060001">
+      <w:start w:val="1"/>
+      <w:numFmt w:val="bullet"/>
+      <w:lvlText w:val=""/>
+      <w:lvlJc w:val="left"/>
+      <w:pPr>
+        <w:ind w:left="1667" w:hanging="360"/>
+      </w:pPr>
+      <w:rPr>
+        <w:rFonts w:ascii="Symbol" w:hAnsi="Symbol" w:hint="default"/>
+      </w:rPr>
+    </w:lvl>
+    <w:lvl w:ilvl="2" w:tplc="0406001B" w:tentative="1">
+      <w:start w:val="1"/>
+      <w:numFmt w:val="lowerRoman"/>
+      <w:lvlText w:val="%3."/>
+      <w:lvlJc w:val="right"/>
+      <w:pPr>
+        <w:ind w:left="2387" w:hanging="180"/>
+      </w:pPr>
+    </w:lvl>
+    <w:lvl w:ilvl="3" w:tplc="0406000F" w:tentative="1">
+      <w:start w:val="1"/>
+      <w:numFmt w:val="decimal"/>
+      <w:lvlText w:val="%4."/>
+      <w:lvlJc w:val="left"/>
+      <w:pPr>
+        <w:ind w:left="3107" w:hanging="360"/>
+      </w:pPr>
+    </w:lvl>
+    <w:lvl w:ilvl="4" w:tplc="04060019" w:tentative="1">
+      <w:start w:val="1"/>
+      <w:numFmt w:val="lowerLetter"/>
+      <w:lvlText w:val="%5."/>
+      <w:lvlJc w:val="left"/>
+      <w:pPr>
+        <w:ind w:left="3827" w:hanging="360"/>
+      </w:pPr>
+    </w:lvl>
+    <w:lvl w:ilvl="5" w:tplc="0406001B" w:tentative="1">
+      <w:start w:val="1"/>
+      <w:numFmt w:val="lowerRoman"/>
+      <w:lvlText w:val="%6."/>
+      <w:lvlJc w:val="right"/>
+      <w:pPr>
+        <w:ind w:left="4547" w:hanging="180"/>
+      </w:pPr>
+    </w:lvl>
+    <w:lvl w:ilvl="6" w:tplc="0406000F" w:tentative="1">
+      <w:start w:val="1"/>
+      <w:numFmt w:val="decimal"/>
+      <w:lvlText w:val="%7."/>
+      <w:lvlJc w:val="left"/>
+      <w:pPr>
+        <w:ind w:left="5267" w:hanging="360"/>
+      </w:pPr>
+    </w:lvl>
+    <w:lvl w:ilvl="7" w:tplc="04060019" w:tentative="1">
+      <w:start w:val="1"/>
+      <w:numFmt w:val="lowerLetter"/>
+      <w:lvlText w:val="%8."/>
+      <w:lvlJc w:val="left"/>
+      <w:pPr>
+        <w:ind w:left="5987" w:hanging="360"/>
+      </w:pPr>
+    </w:lvl>
+    <w:lvl w:ilvl="8" w:tplc="0406001B" w:tentative="1">
+      <w:start w:val="1"/>
+      <w:numFmt w:val="lowerRoman"/>
+      <w:lvlText w:val="%9."/>
+      <w:lvlJc w:val="right"/>
+      <w:pPr>
+        <w:ind w:left="6707" w:hanging="180"/>
+      </w:pPr>
+    </w:lvl>
+  </w:abstractNum>
+  <w:abstractNum w:abstractNumId="26">
     <w:nsid w:val="46CD5A6E"/>
     <w:multiLevelType w:val="multilevel"/>
     <w:tmpl w:val="3B2EB732"/>
@@ -24523,7 +25323,120 @@
       </w:pPr>
     </w:lvl>
   </w:abstractNum>
-  <w:abstractNum w:abstractNumId="25">
+  <w:abstractNum w:abstractNumId="27">
+    <w:nsid w:val="4B88651C"/>
+    <w:multiLevelType w:val="hybridMultilevel"/>
+    <w:tmpl w:val="3E10596E"/>
+    <w:lvl w:ilvl="0" w:tplc="04060001">
+      <w:start w:val="1"/>
+      <w:numFmt w:val="bullet"/>
+      <w:lvlText w:val=""/>
+      <w:lvlJc w:val="left"/>
+      <w:pPr>
+        <w:ind w:left="947" w:hanging="360"/>
+      </w:pPr>
+      <w:rPr>
+        <w:rFonts w:ascii="Symbol" w:hAnsi="Symbol" w:hint="default"/>
+      </w:rPr>
+    </w:lvl>
+    <w:lvl w:ilvl="1" w:tplc="04060003">
+      <w:start w:val="1"/>
+      <w:numFmt w:val="bullet"/>
+      <w:lvlText w:val="o"/>
+      <w:lvlJc w:val="left"/>
+      <w:pPr>
+        <w:ind w:left="1667" w:hanging="360"/>
+      </w:pPr>
+      <w:rPr>
+        <w:rFonts w:ascii="Courier New" w:hAnsi="Courier New" w:cs="Courier New" w:hint="default"/>
+      </w:rPr>
+    </w:lvl>
+    <w:lvl w:ilvl="2" w:tplc="04060005" w:tentative="1">
+      <w:start w:val="1"/>
+      <w:numFmt w:val="bullet"/>
+      <w:lvlText w:val=""/>
+      <w:lvlJc w:val="left"/>
+      <w:pPr>
+        <w:ind w:left="2387" w:hanging="360"/>
+      </w:pPr>
+      <w:rPr>
+        <w:rFonts w:ascii="Wingdings" w:hAnsi="Wingdings" w:hint="default"/>
+      </w:rPr>
+    </w:lvl>
+    <w:lvl w:ilvl="3" w:tplc="04060001" w:tentative="1">
+      <w:start w:val="1"/>
+      <w:numFmt w:val="bullet"/>
+      <w:lvlText w:val=""/>
+      <w:lvlJc w:val="left"/>
+      <w:pPr>
+        <w:ind w:left="3107" w:hanging="360"/>
+      </w:pPr>
+      <w:rPr>
+        <w:rFonts w:ascii="Symbol" w:hAnsi="Symbol" w:hint="default"/>
+      </w:rPr>
+    </w:lvl>
+    <w:lvl w:ilvl="4" w:tplc="04060003" w:tentative="1">
+      <w:start w:val="1"/>
+      <w:numFmt w:val="bullet"/>
+      <w:lvlText w:val="o"/>
+      <w:lvlJc w:val="left"/>
+      <w:pPr>
+        <w:ind w:left="3827" w:hanging="360"/>
+      </w:pPr>
+      <w:rPr>
+        <w:rFonts w:ascii="Courier New" w:hAnsi="Courier New" w:cs="Courier New" w:hint="default"/>
+      </w:rPr>
+    </w:lvl>
+    <w:lvl w:ilvl="5" w:tplc="04060005" w:tentative="1">
+      <w:start w:val="1"/>
+      <w:numFmt w:val="bullet"/>
+      <w:lvlText w:val=""/>
+      <w:lvlJc w:val="left"/>
+      <w:pPr>
+        <w:ind w:left="4547" w:hanging="360"/>
+      </w:pPr>
+      <w:rPr>
+        <w:rFonts w:ascii="Wingdings" w:hAnsi="Wingdings" w:hint="default"/>
+      </w:rPr>
+    </w:lvl>
+    <w:lvl w:ilvl="6" w:tplc="04060001" w:tentative="1">
+      <w:start w:val="1"/>
+      <w:numFmt w:val="bullet"/>
+      <w:lvlText w:val=""/>
+      <w:lvlJc w:val="left"/>
+      <w:pPr>
+        <w:ind w:left="5267" w:hanging="360"/>
+      </w:pPr>
+      <w:rPr>
+        <w:rFonts w:ascii="Symbol" w:hAnsi="Symbol" w:hint="default"/>
+      </w:rPr>
+    </w:lvl>
+    <w:lvl w:ilvl="7" w:tplc="04060003" w:tentative="1">
+      <w:start w:val="1"/>
+      <w:numFmt w:val="bullet"/>
+      <w:lvlText w:val="o"/>
+      <w:lvlJc w:val="left"/>
+      <w:pPr>
+        <w:ind w:left="5987" w:hanging="360"/>
+      </w:pPr>
+      <w:rPr>
+        <w:rFonts w:ascii="Courier New" w:hAnsi="Courier New" w:cs="Courier New" w:hint="default"/>
+      </w:rPr>
+    </w:lvl>
+    <w:lvl w:ilvl="8" w:tplc="04060005" w:tentative="1">
+      <w:start w:val="1"/>
+      <w:numFmt w:val="bullet"/>
+      <w:lvlText w:val=""/>
+      <w:lvlJc w:val="left"/>
+      <w:pPr>
+        <w:ind w:left="6707" w:hanging="360"/>
+      </w:pPr>
+      <w:rPr>
+        <w:rFonts w:ascii="Wingdings" w:hAnsi="Wingdings" w:hint="default"/>
+      </w:rPr>
+    </w:lvl>
+  </w:abstractNum>
+  <w:abstractNum w:abstractNumId="28">
     <w:nsid w:val="4BB93BA3"/>
     <w:multiLevelType w:val="multilevel"/>
     <w:tmpl w:val="16F88876"/>
@@ -24639,7 +25552,7 @@
       </w:pPr>
     </w:lvl>
   </w:abstractNum>
-  <w:abstractNum w:abstractNumId="26">
+  <w:abstractNum w:abstractNumId="29">
     <w:nsid w:val="4C9379C6"/>
     <w:multiLevelType w:val="multilevel"/>
     <w:tmpl w:val="0406001D"/>
@@ -24725,7 +25638,7 @@
       </w:pPr>
     </w:lvl>
   </w:abstractNum>
-  <w:abstractNum w:abstractNumId="27">
+  <w:abstractNum w:abstractNumId="30">
     <w:nsid w:val="51171CE0"/>
     <w:multiLevelType w:val="multilevel"/>
     <w:tmpl w:val="D9ECB606"/>
@@ -24838,7 +25751,7 @@
       </w:pPr>
     </w:lvl>
   </w:abstractNum>
-  <w:abstractNum w:abstractNumId="28">
+  <w:abstractNum w:abstractNumId="31">
     <w:nsid w:val="545B7C41"/>
     <w:multiLevelType w:val="multilevel"/>
     <w:tmpl w:val="16F88876"/>
@@ -24954,7 +25867,7 @@
       </w:pPr>
     </w:lvl>
   </w:abstractNum>
-  <w:abstractNum w:abstractNumId="29">
+  <w:abstractNum w:abstractNumId="32">
     <w:nsid w:val="54871511"/>
     <w:multiLevelType w:val="multilevel"/>
     <w:tmpl w:val="0406001D"/>
@@ -25040,7 +25953,7 @@
       </w:pPr>
     </w:lvl>
   </w:abstractNum>
-  <w:abstractNum w:abstractNumId="30">
+  <w:abstractNum w:abstractNumId="33">
     <w:nsid w:val="55B00F73"/>
     <w:multiLevelType w:val="multilevel"/>
     <w:tmpl w:val="C5726144"/>
@@ -25153,7 +26066,7 @@
       </w:pPr>
     </w:lvl>
   </w:abstractNum>
-  <w:abstractNum w:abstractNumId="31">
+  <w:abstractNum w:abstractNumId="34">
     <w:nsid w:val="56816776"/>
     <w:multiLevelType w:val="multilevel"/>
     <w:tmpl w:val="1F9AD27C"/>
@@ -25269,7 +26182,7 @@
       </w:pPr>
     </w:lvl>
   </w:abstractNum>
-  <w:abstractNum w:abstractNumId="32">
+  <w:abstractNum w:abstractNumId="35">
     <w:nsid w:val="584A5C9E"/>
     <w:multiLevelType w:val="multilevel"/>
     <w:tmpl w:val="E17CFA22"/>
@@ -25382,7 +26295,7 @@
       </w:pPr>
     </w:lvl>
   </w:abstractNum>
-  <w:abstractNum w:abstractNumId="33">
+  <w:abstractNum w:abstractNumId="36">
     <w:nsid w:val="584D414C"/>
     <w:multiLevelType w:val="multilevel"/>
     <w:tmpl w:val="9AB470DC"/>
@@ -25495,7 +26408,7 @@
       </w:pPr>
     </w:lvl>
   </w:abstractNum>
-  <w:abstractNum w:abstractNumId="34">
+  <w:abstractNum w:abstractNumId="37">
     <w:nsid w:val="5B603FFD"/>
     <w:multiLevelType w:val="multilevel"/>
     <w:tmpl w:val="16F88876"/>
@@ -25611,7 +26524,93 @@
       </w:pPr>
     </w:lvl>
   </w:abstractNum>
-  <w:abstractNum w:abstractNumId="35">
+  <w:abstractNum w:abstractNumId="38">
+    <w:nsid w:val="5DE1391E"/>
+    <w:multiLevelType w:val="hybridMultilevel"/>
+    <w:tmpl w:val="C9B0E636"/>
+    <w:lvl w:ilvl="0" w:tplc="0406000F">
+      <w:start w:val="1"/>
+      <w:numFmt w:val="decimal"/>
+      <w:lvlText w:val="%1."/>
+      <w:lvlJc w:val="left"/>
+      <w:pPr>
+        <w:ind w:left="947" w:hanging="360"/>
+      </w:pPr>
+    </w:lvl>
+    <w:lvl w:ilvl="1" w:tplc="04060019" w:tentative="1">
+      <w:start w:val="1"/>
+      <w:numFmt w:val="lowerLetter"/>
+      <w:lvlText w:val="%2."/>
+      <w:lvlJc w:val="left"/>
+      <w:pPr>
+        <w:ind w:left="1667" w:hanging="360"/>
+      </w:pPr>
+    </w:lvl>
+    <w:lvl w:ilvl="2" w:tplc="0406001B" w:tentative="1">
+      <w:start w:val="1"/>
+      <w:numFmt w:val="lowerRoman"/>
+      <w:lvlText w:val="%3."/>
+      <w:lvlJc w:val="right"/>
+      <w:pPr>
+        <w:ind w:left="2387" w:hanging="180"/>
+      </w:pPr>
+    </w:lvl>
+    <w:lvl w:ilvl="3" w:tplc="0406000F" w:tentative="1">
+      <w:start w:val="1"/>
+      <w:numFmt w:val="decimal"/>
+      <w:lvlText w:val="%4."/>
+      <w:lvlJc w:val="left"/>
+      <w:pPr>
+        <w:ind w:left="3107" w:hanging="360"/>
+      </w:pPr>
+    </w:lvl>
+    <w:lvl w:ilvl="4" w:tplc="04060019" w:tentative="1">
+      <w:start w:val="1"/>
+      <w:numFmt w:val="lowerLetter"/>
+      <w:lvlText w:val="%5."/>
+      <w:lvlJc w:val="left"/>
+      <w:pPr>
+        <w:ind w:left="3827" w:hanging="360"/>
+      </w:pPr>
+    </w:lvl>
+    <w:lvl w:ilvl="5" w:tplc="0406001B" w:tentative="1">
+      <w:start w:val="1"/>
+      <w:numFmt w:val="lowerRoman"/>
+      <w:lvlText w:val="%6."/>
+      <w:lvlJc w:val="right"/>
+      <w:pPr>
+        <w:ind w:left="4547" w:hanging="180"/>
+      </w:pPr>
+    </w:lvl>
+    <w:lvl w:ilvl="6" w:tplc="0406000F" w:tentative="1">
+      <w:start w:val="1"/>
+      <w:numFmt w:val="decimal"/>
+      <w:lvlText w:val="%7."/>
+      <w:lvlJc w:val="left"/>
+      <w:pPr>
+        <w:ind w:left="5267" w:hanging="360"/>
+      </w:pPr>
+    </w:lvl>
+    <w:lvl w:ilvl="7" w:tplc="04060019" w:tentative="1">
+      <w:start w:val="1"/>
+      <w:numFmt w:val="lowerLetter"/>
+      <w:lvlText w:val="%8."/>
+      <w:lvlJc w:val="left"/>
+      <w:pPr>
+        <w:ind w:left="5987" w:hanging="360"/>
+      </w:pPr>
+    </w:lvl>
+    <w:lvl w:ilvl="8" w:tplc="0406001B" w:tentative="1">
+      <w:start w:val="1"/>
+      <w:numFmt w:val="lowerRoman"/>
+      <w:lvlText w:val="%9."/>
+      <w:lvlJc w:val="right"/>
+      <w:pPr>
+        <w:ind w:left="6707" w:hanging="180"/>
+      </w:pPr>
+    </w:lvl>
+  </w:abstractNum>
+  <w:abstractNum w:abstractNumId="39">
     <w:nsid w:val="5F354E02"/>
     <w:multiLevelType w:val="multilevel"/>
     <w:tmpl w:val="1F9AD27C"/>
@@ -25727,7 +26726,7 @@
       </w:pPr>
     </w:lvl>
   </w:abstractNum>
-  <w:abstractNum w:abstractNumId="36">
+  <w:abstractNum w:abstractNumId="40">
     <w:nsid w:val="61164AA9"/>
     <w:multiLevelType w:val="multilevel"/>
     <w:tmpl w:val="16F88876"/>
@@ -25843,7 +26842,7 @@
       </w:pPr>
     </w:lvl>
   </w:abstractNum>
-  <w:abstractNum w:abstractNumId="37">
+  <w:abstractNum w:abstractNumId="41">
     <w:nsid w:val="6AE65300"/>
     <w:multiLevelType w:val="hybridMultilevel"/>
     <w:tmpl w:val="E722AE98"/>
@@ -25956,7 +26955,7 @@
       </w:pPr>
     </w:lvl>
   </w:abstractNum>
-  <w:abstractNum w:abstractNumId="38">
+  <w:abstractNum w:abstractNumId="42">
     <w:nsid w:val="6FE57623"/>
     <w:multiLevelType w:val="multilevel"/>
     <w:tmpl w:val="1F9AD27C"/>
@@ -26072,7 +27071,7 @@
       </w:pPr>
     </w:lvl>
   </w:abstractNum>
-  <w:abstractNum w:abstractNumId="39">
+  <w:abstractNum w:abstractNumId="43">
     <w:nsid w:val="70B17658"/>
     <w:multiLevelType w:val="multilevel"/>
     <w:tmpl w:val="16F88876"/>
@@ -26188,7 +27187,7 @@
       </w:pPr>
     </w:lvl>
   </w:abstractNum>
-  <w:abstractNum w:abstractNumId="40">
+  <w:abstractNum w:abstractNumId="44">
     <w:nsid w:val="70EF48EE"/>
     <w:multiLevelType w:val="multilevel"/>
     <w:tmpl w:val="1F9AD27C"/>
@@ -26304,7 +27303,120 @@
       </w:pPr>
     </w:lvl>
   </w:abstractNum>
-  <w:abstractNum w:abstractNumId="41">
+  <w:abstractNum w:abstractNumId="45">
+    <w:nsid w:val="74D0319B"/>
+    <w:multiLevelType w:val="hybridMultilevel"/>
+    <w:tmpl w:val="99F4CB80"/>
+    <w:lvl w:ilvl="0" w:tplc="04060001">
+      <w:start w:val="1"/>
+      <w:numFmt w:val="bullet"/>
+      <w:lvlText w:val=""/>
+      <w:lvlJc w:val="left"/>
+      <w:pPr>
+        <w:ind w:left="947" w:hanging="360"/>
+      </w:pPr>
+      <w:rPr>
+        <w:rFonts w:ascii="Symbol" w:hAnsi="Symbol" w:hint="default"/>
+      </w:rPr>
+    </w:lvl>
+    <w:lvl w:ilvl="1" w:tplc="04060003" w:tentative="1">
+      <w:start w:val="1"/>
+      <w:numFmt w:val="bullet"/>
+      <w:lvlText w:val="o"/>
+      <w:lvlJc w:val="left"/>
+      <w:pPr>
+        <w:ind w:left="1667" w:hanging="360"/>
+      </w:pPr>
+      <w:rPr>
+        <w:rFonts w:ascii="Courier New" w:hAnsi="Courier New" w:cs="Courier New" w:hint="default"/>
+      </w:rPr>
+    </w:lvl>
+    <w:lvl w:ilvl="2" w:tplc="04060005" w:tentative="1">
+      <w:start w:val="1"/>
+      <w:numFmt w:val="bullet"/>
+      <w:lvlText w:val=""/>
+      <w:lvlJc w:val="left"/>
+      <w:pPr>
+        <w:ind w:left="2387" w:hanging="360"/>
+      </w:pPr>
+      <w:rPr>
+        <w:rFonts w:ascii="Wingdings" w:hAnsi="Wingdings" w:hint="default"/>
+      </w:rPr>
+    </w:lvl>
+    <w:lvl w:ilvl="3" w:tplc="04060001" w:tentative="1">
+      <w:start w:val="1"/>
+      <w:numFmt w:val="bullet"/>
+      <w:lvlText w:val=""/>
+      <w:lvlJc w:val="left"/>
+      <w:pPr>
+        <w:ind w:left="3107" w:hanging="360"/>
+      </w:pPr>
+      <w:rPr>
+        <w:rFonts w:ascii="Symbol" w:hAnsi="Symbol" w:hint="default"/>
+      </w:rPr>
+    </w:lvl>
+    <w:lvl w:ilvl="4" w:tplc="04060003" w:tentative="1">
+      <w:start w:val="1"/>
+      <w:numFmt w:val="bullet"/>
+      <w:lvlText w:val="o"/>
+      <w:lvlJc w:val="left"/>
+      <w:pPr>
+        <w:ind w:left="3827" w:hanging="360"/>
+      </w:pPr>
+      <w:rPr>
+        <w:rFonts w:ascii="Courier New" w:hAnsi="Courier New" w:cs="Courier New" w:hint="default"/>
+      </w:rPr>
+    </w:lvl>
+    <w:lvl w:ilvl="5" w:tplc="04060005" w:tentative="1">
+      <w:start w:val="1"/>
+      <w:numFmt w:val="bullet"/>
+      <w:lvlText w:val=""/>
+      <w:lvlJc w:val="left"/>
+      <w:pPr>
+        <w:ind w:left="4547" w:hanging="360"/>
+      </w:pPr>
+      <w:rPr>
+        <w:rFonts w:ascii="Wingdings" w:hAnsi="Wingdings" w:hint="default"/>
+      </w:rPr>
+    </w:lvl>
+    <w:lvl w:ilvl="6" w:tplc="04060001" w:tentative="1">
+      <w:start w:val="1"/>
+      <w:numFmt w:val="bullet"/>
+      <w:lvlText w:val=""/>
+      <w:lvlJc w:val="left"/>
+      <w:pPr>
+        <w:ind w:left="5267" w:hanging="360"/>
+      </w:pPr>
+      <w:rPr>
+        <w:rFonts w:ascii="Symbol" w:hAnsi="Symbol" w:hint="default"/>
+      </w:rPr>
+    </w:lvl>
+    <w:lvl w:ilvl="7" w:tplc="04060003" w:tentative="1">
+      <w:start w:val="1"/>
+      <w:numFmt w:val="bullet"/>
+      <w:lvlText w:val="o"/>
+      <w:lvlJc w:val="left"/>
+      <w:pPr>
+        <w:ind w:left="5987" w:hanging="360"/>
+      </w:pPr>
+      <w:rPr>
+        <w:rFonts w:ascii="Courier New" w:hAnsi="Courier New" w:cs="Courier New" w:hint="default"/>
+      </w:rPr>
+    </w:lvl>
+    <w:lvl w:ilvl="8" w:tplc="04060005" w:tentative="1">
+      <w:start w:val="1"/>
+      <w:numFmt w:val="bullet"/>
+      <w:lvlText w:val=""/>
+      <w:lvlJc w:val="left"/>
+      <w:pPr>
+        <w:ind w:left="6707" w:hanging="360"/>
+      </w:pPr>
+      <w:rPr>
+        <w:rFonts w:ascii="Wingdings" w:hAnsi="Wingdings" w:hint="default"/>
+      </w:rPr>
+    </w:lvl>
+  </w:abstractNum>
+  <w:abstractNum w:abstractNumId="46">
     <w:nsid w:val="779F5237"/>
     <w:multiLevelType w:val="multilevel"/>
     <w:tmpl w:val="B602F726"/>
@@ -26417,7 +27529,7 @@
       </w:pPr>
     </w:lvl>
   </w:abstractNum>
-  <w:abstractNum w:abstractNumId="42">
+  <w:abstractNum w:abstractNumId="47">
     <w:nsid w:val="78095308"/>
     <w:multiLevelType w:val="multilevel"/>
     <w:tmpl w:val="16F88876"/>
@@ -26533,7 +27645,7 @@
       </w:pPr>
     </w:lvl>
   </w:abstractNum>
-  <w:abstractNum w:abstractNumId="43">
+  <w:abstractNum w:abstractNumId="48">
     <w:nsid w:val="7D93361D"/>
     <w:multiLevelType w:val="multilevel"/>
     <w:tmpl w:val="3B2EB732"/>
@@ -26677,7 +27789,7 @@
     </w:lvlOverride>
   </w:num>
   <w:num w:numId="2">
-    <w:abstractNumId w:val="34"/>
+    <w:abstractNumId w:val="37"/>
     <w:lvlOverride w:ilvl="0"/>
     <w:lvlOverride w:ilvl="1">
       <w:startOverride w:val="1"/>
@@ -26761,7 +27873,7 @@
     </w:lvlOverride>
   </w:num>
   <w:num w:numId="5">
-    <w:abstractNumId w:val="33"/>
+    <w:abstractNumId w:val="36"/>
     <w:lvlOverride w:ilvl="0">
       <w:startOverride w:val="1"/>
     </w:lvlOverride>
@@ -26819,7 +27931,7 @@
     </w:lvlOverride>
   </w:num>
   <w:num w:numId="7">
-    <w:abstractNumId w:val="39"/>
+    <w:abstractNumId w:val="43"/>
     <w:lvlOverride w:ilvl="0"/>
     <w:lvlOverride w:ilvl="1">
       <w:startOverride w:val="1"/>
@@ -26875,7 +27987,7 @@
     </w:lvlOverride>
   </w:num>
   <w:num w:numId="9">
-    <w:abstractNumId w:val="36"/>
+    <w:abstractNumId w:val="40"/>
     <w:lvlOverride w:ilvl="0"/>
     <w:lvlOverride w:ilvl="1">
       <w:startOverride w:val="1"/>
@@ -26903,7 +28015,7 @@
     </w:lvlOverride>
   </w:num>
   <w:num w:numId="10">
-    <w:abstractNumId w:val="42"/>
+    <w:abstractNumId w:val="47"/>
     <w:lvlOverride w:ilvl="0"/>
     <w:lvlOverride w:ilvl="1">
       <w:startOverride w:val="1"/>
@@ -26931,7 +28043,7 @@
     </w:lvlOverride>
   </w:num>
   <w:num w:numId="11">
-    <w:abstractNumId w:val="13"/>
+    <w:abstractNumId w:val="14"/>
     <w:lvlOverride w:ilvl="0"/>
     <w:lvlOverride w:ilvl="1">
       <w:startOverride w:val="1"/>
@@ -26959,7 +28071,7 @@
     </w:lvlOverride>
   </w:num>
   <w:num w:numId="12">
-    <w:abstractNumId w:val="25"/>
+    <w:abstractNumId w:val="28"/>
     <w:lvlOverride w:ilvl="0"/>
     <w:lvlOverride w:ilvl="1">
       <w:startOverride w:val="1"/>
@@ -26987,7 +28099,7 @@
     </w:lvlOverride>
   </w:num>
   <w:num w:numId="13">
-    <w:abstractNumId w:val="28"/>
+    <w:abstractNumId w:val="31"/>
     <w:lvlOverride w:ilvl="0"/>
     <w:lvlOverride w:ilvl="1">
       <w:startOverride w:val="1"/>
@@ -27045,7 +28157,7 @@
     </w:lvlOverride>
   </w:num>
   <w:num w:numId="15">
-    <w:abstractNumId w:val="15"/>
+    <w:abstractNumId w:val="16"/>
     <w:lvlOverride w:ilvl="0">
       <w:startOverride w:val="1"/>
     </w:lvlOverride>
@@ -27075,7 +28187,7 @@
     </w:lvlOverride>
   </w:num>
   <w:num w:numId="16">
-    <w:abstractNumId w:val="19"/>
+    <w:abstractNumId w:val="20"/>
     <w:lvlOverride w:ilvl="0">
       <w:startOverride w:val="1"/>
     </w:lvlOverride>
@@ -27135,7 +28247,7 @@
     </w:lvlOverride>
   </w:num>
   <w:num w:numId="18">
-    <w:abstractNumId w:val="43"/>
+    <w:abstractNumId w:val="48"/>
     <w:lvlOverride w:ilvl="0">
       <w:startOverride w:val="1"/>
     </w:lvlOverride>
@@ -27165,7 +28277,7 @@
     </w:lvlOverride>
   </w:num>
   <w:num w:numId="19">
-    <w:abstractNumId w:val="20"/>
+    <w:abstractNumId w:val="21"/>
     <w:lvlOverride w:ilvl="0">
       <w:startOverride w:val="1"/>
     </w:lvlOverride>
@@ -27195,7 +28307,7 @@
     </w:lvlOverride>
   </w:num>
   <w:num w:numId="20">
-    <w:abstractNumId w:val="22"/>
+    <w:abstractNumId w:val="23"/>
     <w:lvlOverride w:ilvl="0">
       <w:startOverride w:val="1"/>
     </w:lvlOverride>
@@ -27225,7 +28337,7 @@
     </w:lvlOverride>
   </w:num>
   <w:num w:numId="21">
-    <w:abstractNumId w:val="24"/>
+    <w:abstractNumId w:val="26"/>
     <w:lvlOverride w:ilvl="0">
       <w:startOverride w:val="1"/>
     </w:lvlOverride>
@@ -27255,7 +28367,7 @@
     </w:lvlOverride>
   </w:num>
   <w:num w:numId="22">
-    <w:abstractNumId w:val="37"/>
+    <w:abstractNumId w:val="41"/>
     <w:lvlOverride w:ilvl="0"/>
     <w:lvlOverride w:ilvl="1">
       <w:startOverride w:val="1"/>
@@ -27283,7 +28395,7 @@
     </w:lvlOverride>
   </w:num>
   <w:num w:numId="23">
-    <w:abstractNumId w:val="16"/>
+    <w:abstractNumId w:val="17"/>
     <w:lvlOverride w:ilvl="0"/>
     <w:lvlOverride w:ilvl="1">
       <w:startOverride w:val="1"/>
@@ -27339,7 +28451,7 @@
     </w:lvlOverride>
   </w:num>
   <w:num w:numId="25">
-    <w:abstractNumId w:val="21"/>
+    <w:abstractNumId w:val="22"/>
     <w:lvlOverride w:ilvl="0"/>
     <w:lvlOverride w:ilvl="1">
       <w:startOverride w:val="1"/>
@@ -27395,7 +28507,7 @@
     </w:lvlOverride>
   </w:num>
   <w:num w:numId="27">
-    <w:abstractNumId w:val="23"/>
+    <w:abstractNumId w:val="24"/>
     <w:lvlOverride w:ilvl="0"/>
     <w:lvlOverride w:ilvl="1">
       <w:startOverride w:val="1"/>
@@ -27423,7 +28535,7 @@
     </w:lvlOverride>
   </w:num>
   <w:num w:numId="28">
-    <w:abstractNumId w:val="31"/>
+    <w:abstractNumId w:val="34"/>
     <w:lvlOverride w:ilvl="0"/>
     <w:lvlOverride w:ilvl="1">
       <w:startOverride w:val="1"/>
@@ -27451,7 +28563,7 @@
     </w:lvlOverride>
   </w:num>
   <w:num w:numId="29">
-    <w:abstractNumId w:val="40"/>
+    <w:abstractNumId w:val="44"/>
     <w:lvlOverride w:ilvl="0"/>
     <w:lvlOverride w:ilvl="1">
       <w:startOverride w:val="1"/>
@@ -27507,7 +28619,7 @@
     </w:lvlOverride>
   </w:num>
   <w:num w:numId="31">
-    <w:abstractNumId w:val="35"/>
+    <w:abstractNumId w:val="39"/>
     <w:lvlOverride w:ilvl="0"/>
     <w:lvlOverride w:ilvl="1">
       <w:startOverride w:val="1"/>
@@ -27535,7 +28647,7 @@
     </w:lvlOverride>
   </w:num>
   <w:num w:numId="32">
-    <w:abstractNumId w:val="38"/>
+    <w:abstractNumId w:val="42"/>
     <w:lvlOverride w:ilvl="0"/>
     <w:lvlOverride w:ilvl="1">
       <w:startOverride w:val="1"/>
@@ -27563,7 +28675,7 @@
     </w:lvlOverride>
   </w:num>
   <w:num w:numId="33">
-    <w:abstractNumId w:val="18"/>
+    <w:abstractNumId w:val="19"/>
     <w:lvlOverride w:ilvl="0">
       <w:startOverride w:val="1"/>
     </w:lvlOverride>
@@ -27593,7 +28705,7 @@
     </w:lvlOverride>
   </w:num>
   <w:num w:numId="34">
-    <w:abstractNumId w:val="27"/>
+    <w:abstractNumId w:val="30"/>
     <w:lvlOverride w:ilvl="0">
       <w:startOverride w:val="1"/>
     </w:lvlOverride>
@@ -27623,6 +28735,36 @@
     </w:lvlOverride>
   </w:num>
   <w:num w:numId="35">
+    <w:abstractNumId w:val="32"/>
+    <w:lvlOverride w:ilvl="0">
+      <w:startOverride w:val="1"/>
+    </w:lvlOverride>
+    <w:lvlOverride w:ilvl="1">
+      <w:startOverride w:val="1"/>
+    </w:lvlOverride>
+    <w:lvlOverride w:ilvl="2">
+      <w:startOverride w:val="1"/>
+    </w:lvlOverride>
+    <w:lvlOverride w:ilvl="3">
+      <w:startOverride w:val="1"/>
+    </w:lvlOverride>
+    <w:lvlOverride w:ilvl="4">
+      <w:startOverride w:val="1"/>
+    </w:lvlOverride>
+    <w:lvlOverride w:ilvl="5">
+      <w:startOverride w:val="1"/>
+    </w:lvlOverride>
+    <w:lvlOverride w:ilvl="6">
+      <w:startOverride w:val="1"/>
+    </w:lvlOverride>
+    <w:lvlOverride w:ilvl="7">
+      <w:startOverride w:val="1"/>
+    </w:lvlOverride>
+    <w:lvlOverride w:ilvl="8">
+      <w:startOverride w:val="1"/>
+    </w:lvlOverride>
+  </w:num>
+  <w:num w:numId="36">
     <w:abstractNumId w:val="29"/>
     <w:lvlOverride w:ilvl="0">
       <w:startOverride w:val="1"/>
@@ -27652,38 +28794,8 @@
       <w:startOverride w:val="1"/>
     </w:lvlOverride>
   </w:num>
-  <w:num w:numId="36">
-    <w:abstractNumId w:val="26"/>
-    <w:lvlOverride w:ilvl="0">
-      <w:startOverride w:val="1"/>
-    </w:lvlOverride>
-    <w:lvlOverride w:ilvl="1">
-      <w:startOverride w:val="1"/>
-    </w:lvlOverride>
-    <w:lvlOverride w:ilvl="2">
-      <w:startOverride w:val="1"/>
-    </w:lvlOverride>
-    <w:lvlOverride w:ilvl="3">
-      <w:startOverride w:val="1"/>
-    </w:lvlOverride>
-    <w:lvlOverride w:ilvl="4">
-      <w:startOverride w:val="1"/>
-    </w:lvlOverride>
-    <w:lvlOverride w:ilvl="5">
-      <w:startOverride w:val="1"/>
-    </w:lvlOverride>
-    <w:lvlOverride w:ilvl="6">
-      <w:startOverride w:val="1"/>
-    </w:lvlOverride>
-    <w:lvlOverride w:ilvl="7">
-      <w:startOverride w:val="1"/>
-    </w:lvlOverride>
-    <w:lvlOverride w:ilvl="8">
-      <w:startOverride w:val="1"/>
-    </w:lvlOverride>
-  </w:num>
   <w:num w:numId="37">
-    <w:abstractNumId w:val="17"/>
+    <w:abstractNumId w:val="18"/>
     <w:lvlOverride w:ilvl="0">
       <w:startOverride w:val="1"/>
     </w:lvlOverride>
@@ -27743,7 +28855,7 @@
     </w:lvlOverride>
   </w:num>
   <w:num w:numId="39">
-    <w:abstractNumId w:val="32"/>
+    <w:abstractNumId w:val="35"/>
     <w:lvlOverride w:ilvl="0">
       <w:startOverride w:val="1"/>
     </w:lvlOverride>
@@ -27773,7 +28885,7 @@
     </w:lvlOverride>
   </w:num>
   <w:num w:numId="40">
-    <w:abstractNumId w:val="30"/>
+    <w:abstractNumId w:val="33"/>
     <w:lvlOverride w:ilvl="0">
       <w:startOverride w:val="1"/>
     </w:lvlOverride>
@@ -27803,7 +28915,7 @@
     </w:lvlOverride>
   </w:num>
   <w:num w:numId="41">
-    <w:abstractNumId w:val="41"/>
+    <w:abstractNumId w:val="46"/>
     <w:lvlOverride w:ilvl="0">
       <w:startOverride w:val="1"/>
     </w:lvlOverride>
@@ -27872,7 +28984,22 @@
     <w:abstractNumId w:val="1"/>
   </w:num>
   <w:num w:numId="46">
-    <w:abstractNumId w:val="14"/>
+    <w:abstractNumId w:val="15"/>
+  </w:num>
+  <w:num w:numId="47">
+    <w:abstractNumId w:val="45"/>
+  </w:num>
+  <w:num w:numId="48">
+    <w:abstractNumId w:val="13"/>
+  </w:num>
+  <w:num w:numId="49">
+    <w:abstractNumId w:val="27"/>
+  </w:num>
+  <w:num w:numId="50">
+    <w:abstractNumId w:val="38"/>
+  </w:num>
+  <w:num w:numId="51">
+    <w:abstractNumId w:val="25"/>
   </w:num>
   <w:numIdMacAtCleanup w:val="43"/>
 </w:numbering>
@@ -28134,6 +29261,26 @@
       <w:i/>
       <w:iCs/>
       <w:color w:val="4F81BD" w:themeColor="accent1"/>
+    </w:rPr>
+  </w:style>
+  <w:style w:type="paragraph" w:styleId="Heading5">
+    <w:name w:val="heading 5"/>
+    <w:basedOn w:val="Normal"/>
+    <w:next w:val="Normal"/>
+    <w:link w:val="Heading5Char"/>
+    <w:uiPriority w:val="9"/>
+    <w:unhideWhenUsed/>
+    <w:qFormat/>
+    <w:rsid w:val="00516DC9"/>
+    <w:pPr>
+      <w:keepNext/>
+      <w:keepLines/>
+      <w:spacing w:before="200"/>
+      <w:outlineLvl w:val="4"/>
+    </w:pPr>
+    <w:rPr>
+      <w:rFonts w:asciiTheme="majorHAnsi" w:eastAsiaTheme="majorEastAsia" w:hAnsiTheme="majorHAnsi" w:cstheme="majorBidi"/>
+      <w:color w:val="243F60" w:themeColor="accent1" w:themeShade="7F"/>
     </w:rPr>
   </w:style>
   <w:style w:type="character" w:default="1" w:styleId="DefaultParagraphFont">
@@ -28483,6 +29630,18 @@
       <w:ind w:left="480"/>
     </w:pPr>
   </w:style>
+  <w:style w:type="character" w:customStyle="1" w:styleId="Heading5Char">
+    <w:name w:val="Heading 5 Char"/>
+    <w:basedOn w:val="DefaultParagraphFont"/>
+    <w:link w:val="Heading5"/>
+    <w:uiPriority w:val="9"/>
+    <w:rsid w:val="00516DC9"/>
+    <w:rPr>
+      <w:rFonts w:asciiTheme="majorHAnsi" w:eastAsiaTheme="majorEastAsia" w:hAnsiTheme="majorHAnsi" w:cstheme="majorBidi"/>
+      <w:color w:val="243F60" w:themeColor="accent1" w:themeShade="7F"/>
+      <w:sz w:val="24"/>
+    </w:rPr>
+  </w:style>
 </w:styles>
 </file>
 

</xml_diff>